<commit_message>
atualizacao do diagrama de use case e adicionei a documentacao de use case
</commit_message>
<xml_diff>
--- a/PTI3 JEFFERSON.docx
+++ b/PTI3 JEFFERSON.docx
@@ -42,7 +42,7 @@
                 <wp:positionV relativeFrom="paragraph">
                   <wp:posOffset>337820</wp:posOffset>
                 </wp:positionV>
-                <wp:extent cx="6579870" cy="122555"/>
+                <wp:extent cx="6580505" cy="123190"/>
                 <wp:effectExtent l="0" t="0" r="0" b="0"/>
                 <wp:wrapNone/>
                 <wp:docPr id="1" name="Rectangle 81"/>
@@ -53,7 +53,7 @@
                       <wps:spPr>
                         <a:xfrm>
                           <a:off x="0" y="0"/>
-                          <a:ext cx="6579360" cy="122040"/>
+                          <a:ext cx="6579720" cy="122400"/>
                         </a:xfrm>
                         <a:prstGeom prst="rect">
                           <a:avLst/>
@@ -80,7 +80,7 @@
           </mc:Choice>
           <mc:Fallback>
             <w:pict>
-              <v:rect id="shape_0" ID="Rectangle 81" fillcolor="#333399" stroked="f" style="position:absolute;margin-left:-45.8pt;margin-top:26.6pt;width:518pt;height:9.55pt" wp14:anchorId="05A679C6">
+              <v:rect id="shape_0" ID="Rectangle 81" fillcolor="#333399" stroked="f" style="position:absolute;margin-left:-45.8pt;margin-top:26.6pt;width:518.05pt;height:9.6pt" wp14:anchorId="05A679C6">
                 <w10:wrap type="none"/>
                 <v:fill o:detectmouseclick="t" type="solid" color2="#cccc66"/>
                 <v:stroke color="#3465a4" joinstyle="round" endcap="flat"/>
@@ -512,7 +512,7 @@
                 <wp:positionV relativeFrom="paragraph">
                   <wp:posOffset>188595</wp:posOffset>
                 </wp:positionV>
-                <wp:extent cx="5768340" cy="122555"/>
+                <wp:extent cx="5768975" cy="123190"/>
                 <wp:effectExtent l="0" t="0" r="0" b="0"/>
                 <wp:wrapNone/>
                 <wp:docPr id="3" name="Rectangle 80"/>
@@ -523,7 +523,7 @@
                       <wps:spPr>
                         <a:xfrm>
                           <a:off x="0" y="0"/>
-                          <a:ext cx="5767560" cy="122040"/>
+                          <a:ext cx="5768280" cy="122400"/>
                         </a:xfrm>
                         <a:prstGeom prst="rect">
                           <a:avLst/>
@@ -550,7 +550,7 @@
           </mc:Choice>
           <mc:Fallback>
             <w:pict>
-              <v:rect id="shape_0" ID="Rectangle 80" fillcolor="#333399" stroked="f" style="position:absolute;margin-left:-3.75pt;margin-top:14.85pt;width:454.1pt;height:9.55pt" wp14:anchorId="7816B560">
+              <v:rect id="shape_0" ID="Rectangle 80" fillcolor="#333399" stroked="f" style="position:absolute;margin-left:-3.75pt;margin-top:14.85pt;width:454.15pt;height:9.6pt" wp14:anchorId="7816B560">
                 <w10:wrap type="none"/>
                 <v:fill o:detectmouseclick="t" type="solid" color2="#cccc66"/>
                 <v:stroke color="#3465a4" joinstyle="round" endcap="flat"/>
@@ -1163,33 +1163,35 @@
         </w:r>
         <w:r>
           <w:rPr>
-            <w:rStyle w:val="ListLabel114"/>
+            <w:rStyle w:val="ListLabel118"/>
           </w:rPr>
         </w:r>
         <w:r>
           <w:rPr>
-            <w:rStyle w:val="ListLabel114"/>
+            <w:rStyle w:val="ListLabel118"/>
           </w:rPr>
           <w:fldChar w:fldCharType="separate"/>
         </w:r>
-        <w:bookmarkStart w:id="0" w:name="__Fieldmark__42_3212022635"/>
+        <w:bookmarkStart w:id="0" w:name="__Fieldmark__40_4135246239"/>
         <w:r>
           <w:rPr>
-            <w:rStyle w:val="ListLabel114"/>
+            <w:rStyle w:val="ListLabel118"/>
           </w:rPr>
         </w:r>
         <w:r>
           <w:rPr>
-            <w:rStyle w:val="ListLabel114"/>
+            <w:rStyle w:val="ListLabel118"/>
           </w:rPr>
         </w:r>
         <w:r>
           <w:rPr>
-            <w:rStyle w:val="ListLabel114"/>
+            <w:rStyle w:val="ListLabel118"/>
           </w:rPr>
           <w:fldChar w:fldCharType="end"/>
         </w:r>
+        <w:bookmarkStart w:id="1" w:name="__Fieldmark__42_3212022635"/>
         <w:bookmarkEnd w:id="0"/>
+        <w:bookmarkEnd w:id="1"/>
         <w:r>
           <w:rPr>
             <w:rStyle w:val="LinkdaInternet"/>
@@ -1245,13 +1247,42 @@
         </w:r>
         <w:r>
           <w:rPr>
-            <w:rStyle w:val="ListLabel114"/>
+            <w:rStyle w:val="ListLabel118"/>
+            <w:vanish/>
           </w:rPr>
-          <w:t>14</w:t>
+          <w:fldChar w:fldCharType="begin"/>
         </w:r>
         <w:r>
           <w:rPr>
             <w:webHidden/>
+          </w:rPr>
+          <w:fldChar w:fldCharType="end"/>
+        </w:r>
+        <w:r>
+          <w:rPr>
+            <w:rStyle w:val="ListLabel118"/>
+            <w:vanish/>
+          </w:rPr>
+          <w:instrText> PAGEREF _Toc172266850 \h </w:instrText>
+        </w:r>
+        <w:r>
+          <w:rPr>
+            <w:rStyle w:val="ListLabel118"/>
+            <w:vanish/>
+          </w:rPr>
+          <w:fldChar w:fldCharType="separate"/>
+        </w:r>
+        <w:r>
+          <w:rPr>
+            <w:rStyle w:val="ListLabel118"/>
+            <w:vanish/>
+          </w:rPr>
+          <w:t>Erro: Origem da referência não encontrada</w:t>
+        </w:r>
+        <w:r>
+          <w:rPr>
+            <w:rStyle w:val="ListLabel118"/>
+            <w:vanish/>
           </w:rPr>
           <w:fldChar w:fldCharType="end"/>
         </w:r>
@@ -1902,7 +1933,7 @@
                 <wp:positionV relativeFrom="paragraph">
                   <wp:posOffset>-3956050</wp:posOffset>
                 </wp:positionV>
-                <wp:extent cx="100965" cy="6350"/>
+                <wp:extent cx="101600" cy="6985"/>
                 <wp:effectExtent l="0" t="0" r="0" b="0"/>
                 <wp:wrapNone/>
                 <wp:docPr id="4" name="Forma1"/>
@@ -1913,7 +1944,7 @@
                       <wps:spPr>
                         <a:xfrm>
                           <a:off x="0" y="0"/>
-                          <a:ext cx="100440" cy="5760"/>
+                          <a:ext cx="100800" cy="6480"/>
                         </a:xfrm>
                         <a:custGeom>
                           <a:avLst/>
@@ -2238,17 +2269,681 @@
     <w:p>
       <w:pPr>
         <w:pStyle w:val="Normal"/>
-        <w:spacing w:lineRule="auto" w:line="360"/>
-        <w:rPr>
-          <w:sz w:val="28"/>
-          <w:szCs w:val="28"/>
-        </w:rPr>
-      </w:pPr>
-      <w:r>
-        <w:rPr>
-          <w:sz w:val="28"/>
-          <w:szCs w:val="28"/>
-        </w:rPr>
+        <w:rPr>
+          <w:b/>
+          <w:b/>
+          <w:bCs/>
+        </w:rPr>
+      </w:pPr>
+      <w:r>
+        <w:rPr>
+          <w:rFonts w:ascii="Chandas" w:hAnsi="Chandas"/>
+          <w:b/>
+          <w:bCs/>
+        </w:rPr>
+        <w:t xml:space="preserve">Sumario: </w:t>
+      </w:r>
+      <w:r>
+        <w:rPr>
+          <w:rFonts w:ascii="Chandas" w:hAnsi="Chandas"/>
+          <w:b w:val="false"/>
+          <w:bCs w:val="false"/>
+        </w:rPr>
+        <w:t>Usuário faz e monitora denuncia.</w:t>
+      </w:r>
+    </w:p>
+    <w:p>
+      <w:pPr>
+        <w:pStyle w:val="Normal"/>
+        <w:rPr>
+          <w:rFonts w:ascii="Chandas" w:hAnsi="Chandas"/>
+        </w:rPr>
+      </w:pPr>
+      <w:r>
+        <w:rPr>
+          <w:b/>
+          <w:bCs/>
+        </w:rPr>
+      </w:r>
+    </w:p>
+    <w:p>
+      <w:pPr>
+        <w:pStyle w:val="Normal"/>
+        <w:rPr>
+          <w:b/>
+          <w:b/>
+          <w:bCs/>
+        </w:rPr>
+      </w:pPr>
+      <w:r>
+        <w:rPr>
+          <w:rFonts w:ascii="Chandas" w:hAnsi="Chandas"/>
+          <w:b/>
+          <w:bCs/>
+        </w:rPr>
+        <w:t xml:space="preserve">Ator primário: </w:t>
+      </w:r>
+      <w:r>
+        <w:rPr>
+          <w:rFonts w:ascii="Chandas" w:hAnsi="Chandas"/>
+          <w:b w:val="false"/>
+          <w:bCs w:val="false"/>
+        </w:rPr>
+        <w:t>Usuário.</w:t>
+      </w:r>
+    </w:p>
+    <w:p>
+      <w:pPr>
+        <w:pStyle w:val="Normal"/>
+        <w:rPr>
+          <w:rFonts w:ascii="Chandas" w:hAnsi="Chandas"/>
+        </w:rPr>
+      </w:pPr>
+      <w:r>
+        <w:rPr>
+          <w:b/>
+          <w:bCs/>
+        </w:rPr>
+      </w:r>
+    </w:p>
+    <w:p>
+      <w:pPr>
+        <w:pStyle w:val="Normal"/>
+        <w:rPr>
+          <w:b/>
+          <w:b/>
+          <w:bCs/>
+        </w:rPr>
+      </w:pPr>
+      <w:r>
+        <w:rPr>
+          <w:rFonts w:ascii="Chandas" w:hAnsi="Chandas"/>
+          <w:b/>
+          <w:bCs/>
+        </w:rPr>
+        <w:t xml:space="preserve">Atores secundários: </w:t>
+      </w:r>
+      <w:r>
+        <w:rPr>
+          <w:rFonts w:ascii="Chandas" w:hAnsi="Chandas"/>
+          <w:b w:val="false"/>
+          <w:bCs w:val="false"/>
+        </w:rPr>
+        <w:t xml:space="preserve">Sistema que efetua a denuncia, </w:t>
+      </w:r>
+      <w:r>
+        <w:rPr>
+          <w:rFonts w:ascii="Chandas" w:hAnsi="Chandas"/>
+          <w:b w:val="false"/>
+          <w:bCs w:val="false"/>
+        </w:rPr>
+        <w:t>secretária e agente comunitário.</w:t>
+      </w:r>
+    </w:p>
+    <w:p>
+      <w:pPr>
+        <w:pStyle w:val="Normal"/>
+        <w:rPr>
+          <w:rFonts w:ascii="Chandas" w:hAnsi="Chandas"/>
+        </w:rPr>
+      </w:pPr>
+      <w:r>
+        <w:rPr>
+          <w:b/>
+          <w:bCs/>
+        </w:rPr>
+      </w:r>
+    </w:p>
+    <w:p>
+      <w:pPr>
+        <w:pStyle w:val="Normal"/>
+        <w:rPr>
+          <w:b/>
+          <w:b/>
+          <w:bCs/>
+        </w:rPr>
+      </w:pPr>
+      <w:r>
+        <w:rPr>
+          <w:rFonts w:ascii="Chandas" w:hAnsi="Chandas"/>
+          <w:b/>
+          <w:bCs/>
+        </w:rPr>
+        <w:t>Fluxo principal:</w:t>
+      </w:r>
+    </w:p>
+    <w:p>
+      <w:pPr>
+        <w:pStyle w:val="Normal"/>
+        <w:rPr>
+          <w:b w:val="false"/>
+          <w:b w:val="false"/>
+          <w:bCs w:val="false"/>
+        </w:rPr>
+      </w:pPr>
+      <w:r>
+        <w:rPr>
+          <w:rFonts w:ascii="Chandas" w:hAnsi="Chandas"/>
+          <w:b w:val="false"/>
+          <w:bCs w:val="false"/>
+        </w:rPr>
+        <w:t>1. Usuário faz a denuncia</w:t>
+      </w:r>
+    </w:p>
+    <w:p>
+      <w:pPr>
+        <w:pStyle w:val="Normal"/>
+        <w:rPr>
+          <w:b w:val="false"/>
+          <w:b w:val="false"/>
+          <w:bCs w:val="false"/>
+        </w:rPr>
+      </w:pPr>
+      <w:r>
+        <w:rPr>
+          <w:rFonts w:ascii="Chandas" w:hAnsi="Chandas"/>
+          <w:b w:val="false"/>
+          <w:bCs w:val="false"/>
+        </w:rPr>
+        <w:t xml:space="preserve">2. </w:t>
+      </w:r>
+      <w:r>
+        <w:rPr>
+          <w:rFonts w:ascii="Chandas" w:hAnsi="Chandas"/>
+          <w:b w:val="false"/>
+          <w:bCs w:val="false"/>
+        </w:rPr>
+        <w:t xml:space="preserve">Sistema </w:t>
+      </w:r>
+      <w:r>
+        <w:rPr>
+          <w:rFonts w:ascii="Chandas" w:hAnsi="Chandas"/>
+          <w:b w:val="false"/>
+          <w:bCs w:val="false"/>
+        </w:rPr>
+        <w:t>pede os dados</w:t>
+      </w:r>
+      <w:r>
+        <w:rPr>
+          <w:rFonts w:ascii="Chandas" w:hAnsi="Chandas"/>
+          <w:b w:val="false"/>
+          <w:bCs w:val="false"/>
+        </w:rPr>
+        <w:t xml:space="preserve"> da denuncia.</w:t>
+      </w:r>
+    </w:p>
+    <w:p>
+      <w:pPr>
+        <w:pStyle w:val="Normal"/>
+        <w:rPr>
+          <w:b w:val="false"/>
+          <w:b w:val="false"/>
+          <w:bCs w:val="false"/>
+        </w:rPr>
+      </w:pPr>
+      <w:r>
+        <w:rPr>
+          <w:rFonts w:ascii="Chandas" w:hAnsi="Chandas"/>
+          <w:b w:val="false"/>
+          <w:bCs w:val="false"/>
+        </w:rPr>
+        <w:t>3. Usuário informa o</w:t>
+      </w:r>
+      <w:r>
+        <w:rPr>
+          <w:rFonts w:ascii="Chandas" w:hAnsi="Chandas"/>
+          <w:b w:val="false"/>
+          <w:bCs w:val="false"/>
+        </w:rPr>
+        <w:t>s dados</w:t>
+      </w:r>
+      <w:r>
+        <w:rPr>
+          <w:rFonts w:ascii="Chandas" w:hAnsi="Chandas"/>
+          <w:b w:val="false"/>
+          <w:bCs w:val="false"/>
+        </w:rPr>
+        <w:t xml:space="preserve"> da denuncia.</w:t>
+      </w:r>
+    </w:p>
+    <w:p>
+      <w:pPr>
+        <w:pStyle w:val="Normal"/>
+        <w:rPr>
+          <w:b w:val="false"/>
+          <w:b w:val="false"/>
+          <w:bCs w:val="false"/>
+        </w:rPr>
+      </w:pPr>
+      <w:r>
+        <w:rPr>
+          <w:rFonts w:ascii="Chandas" w:hAnsi="Chandas"/>
+          <w:b w:val="false"/>
+          <w:bCs w:val="false"/>
+        </w:rPr>
+        <w:t>4. Sistema cadastra a denuncia.</w:t>
+      </w:r>
+    </w:p>
+    <w:p>
+      <w:pPr>
+        <w:pStyle w:val="Normal"/>
+        <w:rPr>
+          <w:b w:val="false"/>
+          <w:b w:val="false"/>
+          <w:bCs w:val="false"/>
+        </w:rPr>
+      </w:pPr>
+      <w:r>
+        <w:rPr>
+          <w:rFonts w:ascii="Chandas" w:hAnsi="Chandas"/>
+          <w:b w:val="false"/>
+          <w:bCs w:val="false"/>
+        </w:rPr>
+        <w:t>5. Usuário identifica que a denuncia foi cadastrada.</w:t>
+      </w:r>
+    </w:p>
+    <w:p>
+      <w:pPr>
+        <w:pStyle w:val="Normal"/>
+        <w:rPr>
+          <w:b w:val="false"/>
+          <w:b w:val="false"/>
+          <w:bCs w:val="false"/>
+        </w:rPr>
+      </w:pPr>
+      <w:r>
+        <w:rPr>
+          <w:rFonts w:ascii="Chandas" w:hAnsi="Chandas"/>
+          <w:b w:val="false"/>
+          <w:bCs w:val="false"/>
+        </w:rPr>
+        <w:t xml:space="preserve">6. Sistema envia a denuncia para </w:t>
+      </w:r>
+      <w:r>
+        <w:rPr>
+          <w:rFonts w:ascii="Chandas" w:hAnsi="Chandas"/>
+          <w:b w:val="false"/>
+          <w:bCs w:val="false"/>
+        </w:rPr>
+        <w:t>a</w:t>
+      </w:r>
+      <w:r>
+        <w:rPr>
+          <w:rFonts w:ascii="Chandas" w:hAnsi="Chandas"/>
+          <w:b w:val="false"/>
+          <w:bCs w:val="false"/>
+        </w:rPr>
+        <w:t xml:space="preserve"> secretária.</w:t>
+      </w:r>
+    </w:p>
+    <w:p>
+      <w:pPr>
+        <w:pStyle w:val="Normal"/>
+        <w:rPr>
+          <w:b w:val="false"/>
+          <w:b w:val="false"/>
+          <w:bCs w:val="false"/>
+        </w:rPr>
+      </w:pPr>
+      <w:r>
+        <w:rPr>
+          <w:rFonts w:ascii="Chandas" w:hAnsi="Chandas"/>
+          <w:b w:val="false"/>
+          <w:bCs w:val="false"/>
+        </w:rPr>
+        <w:t xml:space="preserve">7. Secretária verifica se a necessidade de mandar </w:t>
+      </w:r>
+      <w:r>
+        <w:rPr>
+          <w:rFonts w:ascii="Chandas" w:hAnsi="Chandas"/>
+          <w:b w:val="false"/>
+          <w:bCs w:val="false"/>
+        </w:rPr>
+        <w:t>o relatório da denuncia</w:t>
+      </w:r>
+      <w:r>
+        <w:rPr>
+          <w:rFonts w:ascii="Chandas" w:hAnsi="Chandas"/>
+          <w:b w:val="false"/>
+          <w:bCs w:val="false"/>
+        </w:rPr>
+        <w:t xml:space="preserve"> </w:t>
+      </w:r>
+      <w:r>
+        <w:rPr>
+          <w:rFonts w:ascii="Chandas" w:hAnsi="Chandas"/>
+          <w:b w:val="false"/>
+          <w:bCs w:val="false"/>
+        </w:rPr>
+        <w:t>para o</w:t>
+      </w:r>
+      <w:r>
+        <w:rPr>
+          <w:rFonts w:ascii="Chandas" w:hAnsi="Chandas"/>
+          <w:b w:val="false"/>
+          <w:bCs w:val="false"/>
+        </w:rPr>
+        <w:t xml:space="preserve"> agente comunitário.</w:t>
+      </w:r>
+    </w:p>
+    <w:p>
+      <w:pPr>
+        <w:pStyle w:val="Normal"/>
+        <w:rPr>
+          <w:b w:val="false"/>
+          <w:b w:val="false"/>
+          <w:bCs w:val="false"/>
+        </w:rPr>
+      </w:pPr>
+      <w:r>
+        <w:rPr>
+          <w:rFonts w:ascii="Chandas" w:hAnsi="Chandas"/>
+          <w:b w:val="false"/>
+          <w:bCs w:val="false"/>
+        </w:rPr>
+        <w:t>8. Agente recebe o relatório.</w:t>
+      </w:r>
+    </w:p>
+    <w:p>
+      <w:pPr>
+        <w:pStyle w:val="Normal"/>
+        <w:rPr>
+          <w:b w:val="false"/>
+          <w:b w:val="false"/>
+          <w:bCs w:val="false"/>
+        </w:rPr>
+      </w:pPr>
+      <w:r>
+        <w:rPr>
+          <w:rFonts w:ascii="Chandas" w:hAnsi="Chandas"/>
+          <w:b w:val="false"/>
+          <w:bCs w:val="false"/>
+        </w:rPr>
+        <w:t>9. Agente atualiza status da denuncia.</w:t>
+      </w:r>
+    </w:p>
+    <w:p>
+      <w:pPr>
+        <w:pStyle w:val="Normal"/>
+        <w:rPr>
+          <w:rFonts w:ascii="Chandas" w:hAnsi="Chandas"/>
+        </w:rPr>
+      </w:pPr>
+      <w:r>
+        <w:rPr>
+          <w:b w:val="false"/>
+          <w:bCs w:val="false"/>
+        </w:rPr>
+      </w:r>
+    </w:p>
+    <w:p>
+      <w:pPr>
+        <w:pStyle w:val="Normal"/>
+        <w:rPr>
+          <w:b/>
+          <w:b/>
+          <w:bCs/>
+        </w:rPr>
+      </w:pPr>
+      <w:r>
+        <w:rPr>
+          <w:rFonts w:ascii="Chandas" w:hAnsi="Chandas"/>
+          <w:b/>
+          <w:bCs/>
+        </w:rPr>
+        <w:t xml:space="preserve">Fluxo alternativo (4): </w:t>
+      </w:r>
+      <w:r>
+        <w:rPr>
+          <w:rFonts w:ascii="Chandas" w:hAnsi="Chandas"/>
+          <w:b w:val="false"/>
+          <w:bCs w:val="false"/>
+        </w:rPr>
+        <w:t>Se o cadastro não for efetuado.</w:t>
+      </w:r>
+    </w:p>
+    <w:p>
+      <w:pPr>
+        <w:pStyle w:val="Normal"/>
+        <w:rPr>
+          <w:b/>
+          <w:b/>
+          <w:bCs/>
+        </w:rPr>
+      </w:pPr>
+      <w:r>
+        <w:rPr>
+          <w:rFonts w:ascii="Chandas" w:hAnsi="Chandas"/>
+          <w:b w:val="false"/>
+          <w:bCs w:val="false"/>
+        </w:rPr>
+        <w:t xml:space="preserve">a) Sistema informa ao usuário que os dados </w:t>
+      </w:r>
+      <w:r>
+        <w:rPr>
+          <w:rFonts w:ascii="Chandas" w:hAnsi="Chandas"/>
+          <w:b w:val="false"/>
+          <w:bCs w:val="false"/>
+        </w:rPr>
+        <w:t>i</w:t>
+      </w:r>
+      <w:r>
+        <w:rPr>
+          <w:rFonts w:ascii="Chandas" w:hAnsi="Chandas"/>
+          <w:b w:val="false"/>
+          <w:bCs w:val="false"/>
+        </w:rPr>
+        <w:t>nformado</w:t>
+      </w:r>
+      <w:r>
+        <w:rPr>
+          <w:rFonts w:ascii="Chandas" w:hAnsi="Chandas"/>
+          <w:b w:val="false"/>
+          <w:bCs w:val="false"/>
+        </w:rPr>
+        <w:t>s</w:t>
+      </w:r>
+      <w:r>
+        <w:rPr>
+          <w:rFonts w:ascii="Chandas" w:hAnsi="Chandas"/>
+          <w:b w:val="false"/>
+          <w:bCs w:val="false"/>
+        </w:rPr>
+        <w:t xml:space="preserve"> estão incorretos.</w:t>
+      </w:r>
+    </w:p>
+    <w:p>
+      <w:pPr>
+        <w:pStyle w:val="Normal"/>
+        <w:rPr>
+          <w:b/>
+          <w:b/>
+          <w:bCs/>
+        </w:rPr>
+      </w:pPr>
+      <w:r>
+        <w:rPr>
+          <w:rFonts w:ascii="Chandas" w:hAnsi="Chandas"/>
+          <w:b w:val="false"/>
+          <w:bCs w:val="false"/>
+        </w:rPr>
+        <w:t>b) Sistema retorna ao passo 4</w:t>
+      </w:r>
+    </w:p>
+    <w:p>
+      <w:pPr>
+        <w:pStyle w:val="Normal"/>
+        <w:rPr>
+          <w:rFonts w:ascii="Chandas" w:hAnsi="Chandas"/>
+        </w:rPr>
+      </w:pPr>
+      <w:r>
+        <w:rPr>
+          <w:b/>
+          <w:bCs/>
+        </w:rPr>
+      </w:r>
+    </w:p>
+    <w:p>
+      <w:pPr>
+        <w:pStyle w:val="Normal"/>
+        <w:rPr>
+          <w:b/>
+          <w:b/>
+          <w:bCs/>
+        </w:rPr>
+      </w:pPr>
+      <w:r>
+        <w:rPr>
+          <w:rFonts w:ascii="Chandas" w:hAnsi="Chandas"/>
+          <w:b/>
+          <w:bCs/>
+        </w:rPr>
+        <w:t>Fluxo alternativo (</w:t>
+      </w:r>
+      <w:r>
+        <w:rPr>
+          <w:rFonts w:ascii="Chandas" w:hAnsi="Chandas"/>
+          <w:b/>
+          <w:bCs/>
+        </w:rPr>
+        <w:t>7</w:t>
+      </w:r>
+      <w:r>
+        <w:rPr>
+          <w:rFonts w:ascii="Chandas" w:hAnsi="Chandas"/>
+          <w:b/>
+          <w:bCs/>
+        </w:rPr>
+        <w:t xml:space="preserve">): </w:t>
+      </w:r>
+      <w:r>
+        <w:rPr>
+          <w:rFonts w:ascii="Chandas" w:hAnsi="Chandas"/>
+          <w:b w:val="false"/>
+          <w:bCs w:val="false"/>
+        </w:rPr>
+        <w:t>Se não haver necessidade de mandar um agente.</w:t>
+      </w:r>
+    </w:p>
+    <w:p>
+      <w:pPr>
+        <w:pStyle w:val="Normal"/>
+        <w:rPr>
+          <w:b/>
+          <w:b/>
+          <w:bCs/>
+        </w:rPr>
+      </w:pPr>
+      <w:r>
+        <w:rPr>
+          <w:rFonts w:ascii="Chandas" w:hAnsi="Chandas"/>
+          <w:b w:val="false"/>
+          <w:bCs w:val="false"/>
+        </w:rPr>
+        <w:t>a) sistema informa que a denuncia já foi resolvida.</w:t>
+      </w:r>
+    </w:p>
+    <w:p>
+      <w:pPr>
+        <w:pStyle w:val="Normal"/>
+        <w:rPr>
+          <w:b/>
+          <w:b/>
+          <w:bCs/>
+        </w:rPr>
+      </w:pPr>
+      <w:r>
+        <w:rPr>
+          <w:rFonts w:ascii="Chandas" w:hAnsi="Chandas"/>
+          <w:b w:val="false"/>
+          <w:bCs w:val="false"/>
+        </w:rPr>
+        <w:t>b) sistema fecha a denuncia.</w:t>
+      </w:r>
+    </w:p>
+    <w:p>
+      <w:pPr>
+        <w:pStyle w:val="Normal"/>
+        <w:rPr>
+          <w:b/>
+          <w:b/>
+          <w:bCs/>
+        </w:rPr>
+      </w:pPr>
+      <w:r>
+        <w:rPr>
+          <w:rFonts w:ascii="Chandas" w:hAnsi="Chandas"/>
+          <w:b w:val="false"/>
+          <w:bCs w:val="false"/>
+        </w:rPr>
+        <w:t>c) sistema volta ao passo 2.</w:t>
+      </w:r>
+    </w:p>
+    <w:p>
+      <w:pPr>
+        <w:pStyle w:val="Normal"/>
+        <w:rPr>
+          <w:rFonts w:ascii="Chandas" w:hAnsi="Chandas"/>
+          <w:b w:val="false"/>
+          <w:b w:val="false"/>
+          <w:bCs w:val="false"/>
+        </w:rPr>
+      </w:pPr>
+      <w:r>
+        <w:rPr>
+          <w:b/>
+          <w:bCs/>
+        </w:rPr>
+      </w:r>
+    </w:p>
+    <w:p>
+      <w:pPr>
+        <w:pStyle w:val="Normal"/>
+        <w:rPr>
+          <w:b/>
+          <w:b/>
+          <w:bCs/>
+        </w:rPr>
+      </w:pPr>
+      <w:r>
+        <w:rPr>
+          <w:rFonts w:ascii="Chandas" w:hAnsi="Chandas"/>
+          <w:b/>
+          <w:bCs/>
+        </w:rPr>
+        <w:t xml:space="preserve">Fluxo de Exceção (4) </w:t>
+      </w:r>
+      <w:r>
+        <w:rPr>
+          <w:rFonts w:ascii="Chandas" w:hAnsi="Chandas"/>
+          <w:b w:val="false"/>
+          <w:bCs w:val="false"/>
+        </w:rPr>
+        <w:t>Denuncia já foi efetuada por outro usuário.</w:t>
+      </w:r>
+    </w:p>
+    <w:p>
+      <w:pPr>
+        <w:pStyle w:val="Normal"/>
+        <w:spacing w:lineRule="auto" w:line="360"/>
+        <w:rPr>
+          <w:b/>
+          <w:b/>
+          <w:bCs/>
+          <w:sz w:val="28"/>
+          <w:szCs w:val="28"/>
+        </w:rPr>
+      </w:pPr>
+      <w:r>
+        <w:rPr>
+          <w:rFonts w:ascii="Chandas" w:hAnsi="Chandas"/>
+          <w:b w:val="false"/>
+          <w:bCs w:val="false"/>
+          <w:sz w:val="28"/>
+          <w:szCs w:val="28"/>
+        </w:rPr>
+        <w:t>a) Denuncia já foi feita por outro usuário, não é necessário realizá-la novamente. Voltar ao passo 3.</w:t>
       </w:r>
     </w:p>
     <w:p>
@@ -2991,11 +3686,7 @@
         </w:rPr>
       </w:pPr>
       <w:r>
-        <w:rPr>
-          <w:sz w:val="28"/>
-          <w:szCs w:val="28"/>
-        </w:rPr>
-        <w:t>/*alter table pessoa add primary key  (cpf);*/</w:t>
+        <w:rPr/>
       </w:r>
     </w:p>
     <w:p>
@@ -4525,7 +5216,7 @@
     <w:rsid w:val="00bf745c"/>
     <w:pPr>
       <w:widowControl/>
-      <w:overflowPunct w:val="false"/>
+      <w:overflowPunct w:val="true"/>
       <w:bidi w:val="0"/>
       <w:jc w:val="left"/>
     </w:pPr>
@@ -5959,6 +6650,47 @@
     <w:qFormat/>
     <w:rPr/>
   </w:style>
+  <w:style w:type="character" w:styleId="ListLabel117">
+    <w:name w:val="ListLabel 117"/>
+    <w:qFormat/>
+    <w:rPr>
+      <w:b/>
+      <w:i w:val="false"/>
+      <w:sz w:val="24"/>
+    </w:rPr>
+  </w:style>
+  <w:style w:type="character" w:styleId="ListLabel118">
+    <w:name w:val="ListLabel 118"/>
+    <w:qFormat/>
+    <w:rPr>
+      <w:b/>
+    </w:rPr>
+  </w:style>
+  <w:style w:type="character" w:styleId="ListLabel119">
+    <w:name w:val="ListLabel 119"/>
+    <w:qFormat/>
+    <w:rPr>
+      <w:b/>
+      <w:vanish w:val="false"/>
+    </w:rPr>
+  </w:style>
+  <w:style w:type="character" w:styleId="ListLabel120">
+    <w:name w:val="ListLabel 120"/>
+    <w:qFormat/>
+    <w:rPr>
+      <w:rFonts w:cs="Arial"/>
+      <w:b w:val="false"/>
+      <w:bCs w:val="false"/>
+      <w:color w:val="000000"/>
+      <w:szCs w:val="24"/>
+      <w:u w:val="none"/>
+    </w:rPr>
+  </w:style>
+  <w:style w:type="character" w:styleId="ListLabel121">
+    <w:name w:val="ListLabel 121"/>
+    <w:qFormat/>
+    <w:rPr/>
+  </w:style>
   <w:style w:type="paragraph" w:styleId="Ttulo">
     <w:name w:val="Título"/>
     <w:basedOn w:val="Normal"/>
@@ -6553,7 +7285,7 @@
     <w:rsid w:val="00d55d2c"/>
     <w:pPr>
       <w:widowControl/>
-      <w:overflowPunct w:val="false"/>
+      <w:overflowPunct w:val="true"/>
       <w:bidi w:val="0"/>
       <w:jc w:val="left"/>
     </w:pPr>

</xml_diff>

<commit_message>
Atualizei diagrama de use case no arquivos docx
</commit_message>
<xml_diff>
--- a/PTI3 JEFFERSON.docx
+++ b/PTI3 JEFFERSON.docx
@@ -2163,8 +2163,156 @@
           <w:sz w:val="28"/>
           <w:szCs w:val="28"/>
         </w:rPr>
+      </w:r>
+    </w:p>
+    <w:p>
+      <w:pPr>
+        <w:pStyle w:val="Normal"/>
+        <w:spacing w:lineRule="auto" w:line="360"/>
+        <w:rPr>
+          <w:rFonts w:cs="Arial"/>
+          <w:b/>
+          <w:b/>
+          <w:bCs/>
+          <w:sz w:val="30"/>
+          <w:szCs w:val="30"/>
+        </w:rPr>
+      </w:pPr>
+      <w:r>
+        <w:rPr>
+          <w:rFonts w:cs="Arial"/>
+          <w:b/>
+          <w:bCs/>
+          <w:sz w:val="28"/>
+          <w:szCs w:val="28"/>
+        </w:rPr>
+        <w:t>3.1.2  documentação dos Use Cases</w:t>
+      </w:r>
+    </w:p>
+    <w:p>
+      <w:pPr>
+        <w:pStyle w:val="Normal"/>
+        <w:spacing w:lineRule="auto" w:line="360"/>
+        <w:rPr>
+          <w:sz w:val="28"/>
+          <w:szCs w:val="28"/>
+        </w:rPr>
+      </w:pPr>
+      <w:r>
+        <w:rPr>
+          <w:sz w:val="28"/>
+          <w:szCs w:val="28"/>
+        </w:rPr>
+      </w:r>
+    </w:p>
+    <w:p>
+      <w:pPr>
+        <w:pStyle w:val="Normal"/>
+        <w:spacing w:lineRule="auto" w:line="360"/>
+        <w:rPr>
+          <w:sz w:val="28"/>
+          <w:szCs w:val="28"/>
+        </w:rPr>
+      </w:pPr>
+      <w:r>
+        <w:rPr>
+          <w:sz w:val="28"/>
+          <w:szCs w:val="28"/>
+        </w:rPr>
+      </w:r>
+    </w:p>
+    <w:p>
+      <w:pPr>
+        <w:pStyle w:val="Normal"/>
+        <w:rPr>
+          <w:b/>
+          <w:b/>
+          <w:bCs/>
+        </w:rPr>
+      </w:pPr>
+      <w:r>
+        <w:rPr>
+          <w:rFonts w:ascii="Chandas" w:hAnsi="Chandas"/>
+          <w:b/>
+          <w:bCs/>
+        </w:rPr>
+        <w:t xml:space="preserve">Sumario: </w:t>
+      </w:r>
+      <w:r>
+        <w:rPr>
+          <w:rFonts w:ascii="Chandas" w:hAnsi="Chandas"/>
+          <w:b w:val="false"/>
+          <w:bCs w:val="false"/>
+        </w:rPr>
+        <w:t>Usuário faz e monitora denuncia.</w:t>
+      </w:r>
+    </w:p>
+    <w:p>
+      <w:pPr>
+        <w:pStyle w:val="Normal"/>
+        <w:rPr>
+          <w:rFonts w:ascii="Chandas" w:hAnsi="Chandas"/>
+        </w:rPr>
+      </w:pPr>
+      <w:r>
+        <w:rPr>
+          <w:b/>
+          <w:bCs/>
+        </w:rPr>
+      </w:r>
+    </w:p>
+    <w:p>
+      <w:pPr>
+        <w:pStyle w:val="Normal"/>
+        <w:rPr>
+          <w:b/>
+          <w:b/>
+          <w:bCs/>
+        </w:rPr>
+      </w:pPr>
+      <w:r>
+        <w:rPr>
+          <w:rFonts w:ascii="Chandas" w:hAnsi="Chandas"/>
+          <w:b/>
+          <w:bCs/>
+        </w:rPr>
+        <w:t xml:space="preserve">Ator primário: </w:t>
+      </w:r>
+      <w:r>
+        <w:rPr>
+          <w:rFonts w:ascii="Chandas" w:hAnsi="Chandas"/>
+          <w:b w:val="false"/>
+          <w:bCs w:val="false"/>
+        </w:rPr>
+        <w:t>Usuário.</w:t>
+      </w:r>
+    </w:p>
+    <w:p>
+      <w:pPr>
+        <w:pStyle w:val="Normal"/>
+        <w:rPr>
+          <w:rFonts w:ascii="Chandas" w:hAnsi="Chandas"/>
+        </w:rPr>
+      </w:pPr>
+      <w:r>
+        <w:rPr>
+          <w:b/>
+          <w:bCs/>
+        </w:rPr>
+      </w:r>
+    </w:p>
+    <w:p>
+      <w:pPr>
+        <w:pStyle w:val="Normal"/>
+        <w:rPr>
+          <w:b/>
+          <w:b/>
+          <w:bCs/>
+        </w:rPr>
+      </w:pPr>
+      <w:r>
         <w:drawing>
-          <wp:anchor behindDoc="0" distT="0" distB="0" distL="0" distR="0" simplePos="0" locked="0" layoutInCell="1" allowOverlap="1" relativeHeight="6">
+          <wp:anchor behindDoc="0" distT="0" distB="0" distL="0" distR="0" simplePos="0" locked="0" layoutInCell="1" allowOverlap="1" relativeHeight="8">
             <wp:simplePos x="0" y="0"/>
             <wp:positionH relativeFrom="column">
               <wp:align>center</wp:align>
@@ -2209,6 +2357,856 @@
           </wp:anchor>
         </w:drawing>
       </w:r>
+      <w:r>
+        <w:rPr>
+          <w:rFonts w:ascii="Chandas" w:hAnsi="Chandas"/>
+          <w:b/>
+          <w:bCs/>
+        </w:rPr>
+        <w:t xml:space="preserve">Atores secundários: </w:t>
+      </w:r>
+      <w:r>
+        <w:rPr>
+          <w:rFonts w:ascii="Chandas" w:hAnsi="Chandas"/>
+          <w:b w:val="false"/>
+          <w:bCs w:val="false"/>
+        </w:rPr>
+        <w:t xml:space="preserve">Sistema que efetua a denuncia, </w:t>
+      </w:r>
+      <w:r>
+        <w:rPr>
+          <w:rFonts w:ascii="Chandas" w:hAnsi="Chandas"/>
+          <w:b w:val="false"/>
+          <w:bCs w:val="false"/>
+        </w:rPr>
+        <w:t>secretária e agente comunitário.</w:t>
+      </w:r>
+    </w:p>
+    <w:p>
+      <w:pPr>
+        <w:pStyle w:val="Normal"/>
+        <w:rPr>
+          <w:rFonts w:ascii="Chandas" w:hAnsi="Chandas"/>
+        </w:rPr>
+      </w:pPr>
+      <w:r>
+        <w:rPr>
+          <w:b/>
+          <w:bCs/>
+        </w:rPr>
+      </w:r>
+    </w:p>
+    <w:p>
+      <w:pPr>
+        <w:pStyle w:val="Normal"/>
+        <w:rPr>
+          <w:b/>
+          <w:b/>
+          <w:bCs/>
+        </w:rPr>
+      </w:pPr>
+      <w:r>
+        <w:rPr>
+          <w:rFonts w:ascii="Chandas" w:hAnsi="Chandas"/>
+          <w:b/>
+          <w:bCs/>
+        </w:rPr>
+        <w:t>Fluxo principal:</w:t>
+      </w:r>
+    </w:p>
+    <w:p>
+      <w:pPr>
+        <w:pStyle w:val="Normal"/>
+        <w:rPr>
+          <w:b w:val="false"/>
+          <w:b w:val="false"/>
+          <w:bCs w:val="false"/>
+        </w:rPr>
+      </w:pPr>
+      <w:r>
+        <w:rPr>
+          <w:rFonts w:ascii="Chandas" w:hAnsi="Chandas"/>
+          <w:b w:val="false"/>
+          <w:bCs w:val="false"/>
+        </w:rPr>
+        <w:t>1. Usuário faz a denuncia</w:t>
+      </w:r>
+    </w:p>
+    <w:p>
+      <w:pPr>
+        <w:pStyle w:val="Normal"/>
+        <w:rPr>
+          <w:b w:val="false"/>
+          <w:b w:val="false"/>
+          <w:bCs w:val="false"/>
+        </w:rPr>
+      </w:pPr>
+      <w:r>
+        <w:rPr>
+          <w:rFonts w:ascii="Chandas" w:hAnsi="Chandas"/>
+          <w:b w:val="false"/>
+          <w:bCs w:val="false"/>
+        </w:rPr>
+        <w:t xml:space="preserve">2. </w:t>
+      </w:r>
+      <w:r>
+        <w:rPr>
+          <w:rFonts w:ascii="Chandas" w:hAnsi="Chandas"/>
+          <w:b w:val="false"/>
+          <w:bCs w:val="false"/>
+        </w:rPr>
+        <w:t xml:space="preserve">Sistema </w:t>
+      </w:r>
+      <w:r>
+        <w:rPr>
+          <w:rFonts w:ascii="Chandas" w:hAnsi="Chandas"/>
+          <w:b w:val="false"/>
+          <w:bCs w:val="false"/>
+        </w:rPr>
+        <w:t>pede os dados</w:t>
+      </w:r>
+      <w:r>
+        <w:rPr>
+          <w:rFonts w:ascii="Chandas" w:hAnsi="Chandas"/>
+          <w:b w:val="false"/>
+          <w:bCs w:val="false"/>
+        </w:rPr>
+        <w:t xml:space="preserve"> da denuncia.</w:t>
+      </w:r>
+    </w:p>
+    <w:p>
+      <w:pPr>
+        <w:pStyle w:val="Normal"/>
+        <w:rPr>
+          <w:b w:val="false"/>
+          <w:b w:val="false"/>
+          <w:bCs w:val="false"/>
+        </w:rPr>
+      </w:pPr>
+      <w:r>
+        <w:rPr>
+          <w:rFonts w:ascii="Chandas" w:hAnsi="Chandas"/>
+          <w:b w:val="false"/>
+          <w:bCs w:val="false"/>
+        </w:rPr>
+        <w:t>3. Usuário informa o</w:t>
+      </w:r>
+      <w:r>
+        <w:rPr>
+          <w:rFonts w:ascii="Chandas" w:hAnsi="Chandas"/>
+          <w:b w:val="false"/>
+          <w:bCs w:val="false"/>
+        </w:rPr>
+        <w:t>s dados</w:t>
+      </w:r>
+      <w:r>
+        <w:rPr>
+          <w:rFonts w:ascii="Chandas" w:hAnsi="Chandas"/>
+          <w:b w:val="false"/>
+          <w:bCs w:val="false"/>
+        </w:rPr>
+        <w:t xml:space="preserve"> da denuncia.</w:t>
+      </w:r>
+    </w:p>
+    <w:p>
+      <w:pPr>
+        <w:pStyle w:val="Normal"/>
+        <w:rPr>
+          <w:b w:val="false"/>
+          <w:b w:val="false"/>
+          <w:bCs w:val="false"/>
+        </w:rPr>
+      </w:pPr>
+      <w:r>
+        <w:rPr>
+          <w:rFonts w:ascii="Chandas" w:hAnsi="Chandas"/>
+          <w:b w:val="false"/>
+          <w:bCs w:val="false"/>
+        </w:rPr>
+        <w:t>4. Sistema cadastra a denuncia.</w:t>
+      </w:r>
+    </w:p>
+    <w:p>
+      <w:pPr>
+        <w:pStyle w:val="Normal"/>
+        <w:rPr>
+          <w:b w:val="false"/>
+          <w:b w:val="false"/>
+          <w:bCs w:val="false"/>
+        </w:rPr>
+      </w:pPr>
+      <w:r>
+        <w:rPr>
+          <w:rFonts w:ascii="Chandas" w:hAnsi="Chandas"/>
+          <w:b w:val="false"/>
+          <w:bCs w:val="false"/>
+        </w:rPr>
+        <w:t>5. Usuário identifica que a denuncia foi cadastrada.</w:t>
+      </w:r>
+    </w:p>
+    <w:p>
+      <w:pPr>
+        <w:pStyle w:val="Normal"/>
+        <w:rPr>
+          <w:b w:val="false"/>
+          <w:b w:val="false"/>
+          <w:bCs w:val="false"/>
+        </w:rPr>
+      </w:pPr>
+      <w:r>
+        <w:rPr>
+          <w:rFonts w:ascii="Chandas" w:hAnsi="Chandas"/>
+          <w:b w:val="false"/>
+          <w:bCs w:val="false"/>
+        </w:rPr>
+        <w:t xml:space="preserve">6. Sistema envia a denuncia para </w:t>
+      </w:r>
+      <w:r>
+        <w:rPr>
+          <w:rFonts w:ascii="Chandas" w:hAnsi="Chandas"/>
+          <w:b w:val="false"/>
+          <w:bCs w:val="false"/>
+        </w:rPr>
+        <w:t>a</w:t>
+      </w:r>
+      <w:r>
+        <w:rPr>
+          <w:rFonts w:ascii="Chandas" w:hAnsi="Chandas"/>
+          <w:b w:val="false"/>
+          <w:bCs w:val="false"/>
+        </w:rPr>
+        <w:t xml:space="preserve"> secretária.</w:t>
+      </w:r>
+    </w:p>
+    <w:p>
+      <w:pPr>
+        <w:pStyle w:val="Normal"/>
+        <w:rPr>
+          <w:b w:val="false"/>
+          <w:b w:val="false"/>
+          <w:bCs w:val="false"/>
+        </w:rPr>
+      </w:pPr>
+      <w:r>
+        <w:rPr>
+          <w:rFonts w:ascii="Chandas" w:hAnsi="Chandas"/>
+          <w:b w:val="false"/>
+          <w:bCs w:val="false"/>
+        </w:rPr>
+        <w:t xml:space="preserve">7. Secretária verifica se a necessidade de mandar </w:t>
+      </w:r>
+      <w:r>
+        <w:rPr>
+          <w:rFonts w:ascii="Chandas" w:hAnsi="Chandas"/>
+          <w:b w:val="false"/>
+          <w:bCs w:val="false"/>
+        </w:rPr>
+        <w:t>o relatório da denuncia</w:t>
+      </w:r>
+      <w:r>
+        <w:rPr>
+          <w:rFonts w:ascii="Chandas" w:hAnsi="Chandas"/>
+          <w:b w:val="false"/>
+          <w:bCs w:val="false"/>
+        </w:rPr>
+        <w:t xml:space="preserve"> </w:t>
+      </w:r>
+      <w:r>
+        <w:rPr>
+          <w:rFonts w:ascii="Chandas" w:hAnsi="Chandas"/>
+          <w:b w:val="false"/>
+          <w:bCs w:val="false"/>
+        </w:rPr>
+        <w:t>para o</w:t>
+      </w:r>
+      <w:r>
+        <w:rPr>
+          <w:rFonts w:ascii="Chandas" w:hAnsi="Chandas"/>
+          <w:b w:val="false"/>
+          <w:bCs w:val="false"/>
+        </w:rPr>
+        <w:t xml:space="preserve"> agente comunitário.</w:t>
+      </w:r>
+    </w:p>
+    <w:p>
+      <w:pPr>
+        <w:pStyle w:val="Normal"/>
+        <w:rPr>
+          <w:b w:val="false"/>
+          <w:b w:val="false"/>
+          <w:bCs w:val="false"/>
+        </w:rPr>
+      </w:pPr>
+      <w:r>
+        <w:rPr>
+          <w:rFonts w:ascii="Chandas" w:hAnsi="Chandas"/>
+          <w:b w:val="false"/>
+          <w:bCs w:val="false"/>
+        </w:rPr>
+        <w:t>8. Agente recebe o relatório.</w:t>
+      </w:r>
+    </w:p>
+    <w:p>
+      <w:pPr>
+        <w:pStyle w:val="Normal"/>
+        <w:rPr>
+          <w:b w:val="false"/>
+          <w:b w:val="false"/>
+          <w:bCs w:val="false"/>
+        </w:rPr>
+      </w:pPr>
+      <w:r>
+        <w:rPr>
+          <w:rFonts w:ascii="Chandas" w:hAnsi="Chandas"/>
+          <w:b w:val="false"/>
+          <w:bCs w:val="false"/>
+        </w:rPr>
+        <w:t>9. Agente atualiza status da denuncia.</w:t>
+      </w:r>
+    </w:p>
+    <w:p>
+      <w:pPr>
+        <w:pStyle w:val="Normal"/>
+        <w:rPr>
+          <w:rFonts w:ascii="Chandas" w:hAnsi="Chandas"/>
+        </w:rPr>
+      </w:pPr>
+      <w:r>
+        <w:rPr>
+          <w:b w:val="false"/>
+          <w:bCs w:val="false"/>
+        </w:rPr>
+      </w:r>
+    </w:p>
+    <w:p>
+      <w:pPr>
+        <w:pStyle w:val="Normal"/>
+        <w:rPr>
+          <w:b/>
+          <w:b/>
+          <w:bCs/>
+        </w:rPr>
+      </w:pPr>
+      <w:r>
+        <w:rPr>
+          <w:rFonts w:ascii="Chandas" w:hAnsi="Chandas"/>
+          <w:b/>
+          <w:bCs/>
+        </w:rPr>
+        <w:t xml:space="preserve">Fluxo alternativo (4): </w:t>
+      </w:r>
+      <w:r>
+        <w:rPr>
+          <w:rFonts w:ascii="Chandas" w:hAnsi="Chandas"/>
+          <w:b w:val="false"/>
+          <w:bCs w:val="false"/>
+        </w:rPr>
+        <w:t>Se o cadastro não for efetuado.</w:t>
+      </w:r>
+    </w:p>
+    <w:p>
+      <w:pPr>
+        <w:pStyle w:val="Normal"/>
+        <w:rPr>
+          <w:b/>
+          <w:b/>
+          <w:bCs/>
+        </w:rPr>
+      </w:pPr>
+      <w:r>
+        <w:rPr>
+          <w:rFonts w:ascii="Chandas" w:hAnsi="Chandas"/>
+          <w:b w:val="false"/>
+          <w:bCs w:val="false"/>
+        </w:rPr>
+        <w:t xml:space="preserve">a) Sistema informa ao usuário que os dados </w:t>
+      </w:r>
+      <w:r>
+        <w:rPr>
+          <w:rFonts w:ascii="Chandas" w:hAnsi="Chandas"/>
+          <w:b w:val="false"/>
+          <w:bCs w:val="false"/>
+        </w:rPr>
+        <w:t>i</w:t>
+      </w:r>
+      <w:r>
+        <w:rPr>
+          <w:rFonts w:ascii="Chandas" w:hAnsi="Chandas"/>
+          <w:b w:val="false"/>
+          <w:bCs w:val="false"/>
+        </w:rPr>
+        <w:t>nformado</w:t>
+      </w:r>
+      <w:r>
+        <w:rPr>
+          <w:rFonts w:ascii="Chandas" w:hAnsi="Chandas"/>
+          <w:b w:val="false"/>
+          <w:bCs w:val="false"/>
+        </w:rPr>
+        <w:t>s</w:t>
+      </w:r>
+      <w:r>
+        <w:rPr>
+          <w:rFonts w:ascii="Chandas" w:hAnsi="Chandas"/>
+          <w:b w:val="false"/>
+          <w:bCs w:val="false"/>
+        </w:rPr>
+        <w:t xml:space="preserve"> estão incorretos.</w:t>
+      </w:r>
+    </w:p>
+    <w:p>
+      <w:pPr>
+        <w:pStyle w:val="Normal"/>
+        <w:rPr>
+          <w:b/>
+          <w:b/>
+          <w:bCs/>
+        </w:rPr>
+      </w:pPr>
+      <w:r>
+        <w:rPr>
+          <w:rFonts w:ascii="Chandas" w:hAnsi="Chandas"/>
+          <w:b w:val="false"/>
+          <w:bCs w:val="false"/>
+        </w:rPr>
+        <w:t>b) Sistema retorna ao passo 4</w:t>
+      </w:r>
+    </w:p>
+    <w:p>
+      <w:pPr>
+        <w:pStyle w:val="Normal"/>
+        <w:rPr>
+          <w:rFonts w:ascii="Chandas" w:hAnsi="Chandas"/>
+        </w:rPr>
+      </w:pPr>
+      <w:r>
+        <w:rPr>
+          <w:b/>
+          <w:bCs/>
+        </w:rPr>
+      </w:r>
+    </w:p>
+    <w:p>
+      <w:pPr>
+        <w:pStyle w:val="Normal"/>
+        <w:rPr>
+          <w:b/>
+          <w:b/>
+          <w:bCs/>
+        </w:rPr>
+      </w:pPr>
+      <w:r>
+        <w:rPr>
+          <w:rFonts w:ascii="Chandas" w:hAnsi="Chandas"/>
+          <w:b/>
+          <w:bCs/>
+        </w:rPr>
+        <w:t>Fluxo alternativo (</w:t>
+      </w:r>
+      <w:r>
+        <w:rPr>
+          <w:rFonts w:ascii="Chandas" w:hAnsi="Chandas"/>
+          <w:b/>
+          <w:bCs/>
+        </w:rPr>
+        <w:t>7</w:t>
+      </w:r>
+      <w:r>
+        <w:rPr>
+          <w:rFonts w:ascii="Chandas" w:hAnsi="Chandas"/>
+          <w:b/>
+          <w:bCs/>
+        </w:rPr>
+        <w:t xml:space="preserve">): </w:t>
+      </w:r>
+      <w:r>
+        <w:rPr>
+          <w:rFonts w:ascii="Chandas" w:hAnsi="Chandas"/>
+          <w:b w:val="false"/>
+          <w:bCs w:val="false"/>
+        </w:rPr>
+        <w:t>Se não haver necessidade de mandar um agente.</w:t>
+      </w:r>
+    </w:p>
+    <w:p>
+      <w:pPr>
+        <w:pStyle w:val="Normal"/>
+        <w:rPr>
+          <w:b/>
+          <w:b/>
+          <w:bCs/>
+        </w:rPr>
+      </w:pPr>
+      <w:r>
+        <w:rPr>
+          <w:rFonts w:ascii="Chandas" w:hAnsi="Chandas"/>
+          <w:b w:val="false"/>
+          <w:bCs w:val="false"/>
+        </w:rPr>
+        <w:t>a) sistema informa que a denuncia já foi resolvida.</w:t>
+      </w:r>
+    </w:p>
+    <w:p>
+      <w:pPr>
+        <w:pStyle w:val="Normal"/>
+        <w:rPr>
+          <w:b/>
+          <w:b/>
+          <w:bCs/>
+        </w:rPr>
+      </w:pPr>
+      <w:r>
+        <w:rPr>
+          <w:rFonts w:ascii="Chandas" w:hAnsi="Chandas"/>
+          <w:b w:val="false"/>
+          <w:bCs w:val="false"/>
+        </w:rPr>
+        <w:t>b) sistema fecha a denuncia.</w:t>
+      </w:r>
+    </w:p>
+    <w:p>
+      <w:pPr>
+        <w:pStyle w:val="Normal"/>
+        <w:rPr>
+          <w:b/>
+          <w:b/>
+          <w:bCs/>
+        </w:rPr>
+      </w:pPr>
+      <w:r>
+        <w:rPr>
+          <w:rFonts w:ascii="Chandas" w:hAnsi="Chandas"/>
+          <w:b w:val="false"/>
+          <w:bCs w:val="false"/>
+        </w:rPr>
+        <w:t>c) sistema volta ao passo 2.</w:t>
+      </w:r>
+    </w:p>
+    <w:p>
+      <w:pPr>
+        <w:pStyle w:val="Normal"/>
+        <w:rPr>
+          <w:rFonts w:ascii="Chandas" w:hAnsi="Chandas"/>
+          <w:b w:val="false"/>
+          <w:b w:val="false"/>
+          <w:bCs w:val="false"/>
+        </w:rPr>
+      </w:pPr>
+      <w:r>
+        <w:rPr>
+          <w:b/>
+          <w:bCs/>
+        </w:rPr>
+      </w:r>
+    </w:p>
+    <w:p>
+      <w:pPr>
+        <w:pStyle w:val="Normal"/>
+        <w:rPr>
+          <w:b/>
+          <w:b/>
+          <w:bCs/>
+        </w:rPr>
+      </w:pPr>
+      <w:r>
+        <w:rPr>
+          <w:rFonts w:ascii="Chandas" w:hAnsi="Chandas"/>
+          <w:b/>
+          <w:bCs/>
+        </w:rPr>
+        <w:t xml:space="preserve">Fluxo de Exceção (4) </w:t>
+      </w:r>
+      <w:r>
+        <w:rPr>
+          <w:rFonts w:ascii="Chandas" w:hAnsi="Chandas"/>
+          <w:b w:val="false"/>
+          <w:bCs w:val="false"/>
+        </w:rPr>
+        <w:t>Denuncia já foi efetuada por outro usuário.</w:t>
+      </w:r>
+    </w:p>
+    <w:p>
+      <w:pPr>
+        <w:pStyle w:val="Normal"/>
+        <w:spacing w:lineRule="auto" w:line="360"/>
+        <w:rPr>
+          <w:b/>
+          <w:b/>
+          <w:bCs/>
+          <w:sz w:val="28"/>
+          <w:szCs w:val="28"/>
+        </w:rPr>
+      </w:pPr>
+      <w:r>
+        <w:rPr>
+          <w:rFonts w:ascii="Chandas" w:hAnsi="Chandas"/>
+          <w:b w:val="false"/>
+          <w:bCs w:val="false"/>
+          <w:sz w:val="28"/>
+          <w:szCs w:val="28"/>
+        </w:rPr>
+        <w:t>a) Denuncia já foi feita por outro usuário, não é necessário realizá-la novamente. Voltar ao passo 3.</w:t>
+      </w:r>
+    </w:p>
+    <w:p>
+      <w:pPr>
+        <w:pStyle w:val="Normal"/>
+        <w:spacing w:lineRule="auto" w:line="360"/>
+        <w:rPr>
+          <w:sz w:val="28"/>
+          <w:szCs w:val="28"/>
+        </w:rPr>
+      </w:pPr>
+      <w:r>
+        <w:rPr>
+          <w:sz w:val="28"/>
+          <w:szCs w:val="28"/>
+        </w:rPr>
+      </w:r>
+    </w:p>
+    <w:p>
+      <w:pPr>
+        <w:pStyle w:val="Normal"/>
+        <w:spacing w:lineRule="auto" w:line="360"/>
+        <w:rPr>
+          <w:sz w:val="28"/>
+          <w:szCs w:val="28"/>
+        </w:rPr>
+      </w:pPr>
+      <w:r>
+        <w:rPr>
+          <w:sz w:val="28"/>
+          <w:szCs w:val="28"/>
+        </w:rPr>
+      </w:r>
+    </w:p>
+    <w:p>
+      <w:pPr>
+        <w:pStyle w:val="Normal"/>
+        <w:spacing w:lineRule="auto" w:line="360"/>
+        <w:rPr>
+          <w:sz w:val="28"/>
+          <w:szCs w:val="28"/>
+        </w:rPr>
+      </w:pPr>
+      <w:r>
+        <w:rPr>
+          <w:sz w:val="28"/>
+          <w:szCs w:val="28"/>
+        </w:rPr>
+      </w:r>
+    </w:p>
+    <w:p>
+      <w:pPr>
+        <w:pStyle w:val="Normal"/>
+        <w:spacing w:lineRule="auto" w:line="360"/>
+        <w:rPr>
+          <w:sz w:val="28"/>
+          <w:szCs w:val="28"/>
+        </w:rPr>
+      </w:pPr>
+      <w:r>
+        <w:rPr>
+          <w:sz w:val="28"/>
+          <w:szCs w:val="28"/>
+        </w:rPr>
+      </w:r>
+    </w:p>
+    <w:p>
+      <w:pPr>
+        <w:pStyle w:val="Normal"/>
+        <w:spacing w:lineRule="auto" w:line="360"/>
+        <w:rPr>
+          <w:sz w:val="28"/>
+          <w:szCs w:val="28"/>
+        </w:rPr>
+      </w:pPr>
+      <w:r>
+        <w:rPr>
+          <w:sz w:val="28"/>
+          <w:szCs w:val="28"/>
+        </w:rPr>
+      </w:r>
+    </w:p>
+    <w:p>
+      <w:pPr>
+        <w:pStyle w:val="Normal"/>
+        <w:spacing w:lineRule="auto" w:line="360"/>
+        <w:rPr>
+          <w:sz w:val="28"/>
+          <w:szCs w:val="28"/>
+        </w:rPr>
+      </w:pPr>
+      <w:r>
+        <w:rPr>
+          <w:sz w:val="28"/>
+          <w:szCs w:val="28"/>
+        </w:rPr>
+      </w:r>
+    </w:p>
+    <w:p>
+      <w:pPr>
+        <w:pStyle w:val="Normal"/>
+        <w:spacing w:lineRule="auto" w:line="360"/>
+        <w:rPr>
+          <w:sz w:val="28"/>
+          <w:szCs w:val="28"/>
+        </w:rPr>
+      </w:pPr>
+      <w:r>
+        <w:rPr>
+          <w:sz w:val="28"/>
+          <w:szCs w:val="28"/>
+        </w:rPr>
+      </w:r>
+    </w:p>
+    <w:p>
+      <w:pPr>
+        <w:pStyle w:val="Normal"/>
+        <w:spacing w:lineRule="auto" w:line="360"/>
+        <w:rPr>
+          <w:sz w:val="28"/>
+          <w:szCs w:val="28"/>
+        </w:rPr>
+      </w:pPr>
+      <w:r>
+        <w:rPr>
+          <w:sz w:val="28"/>
+          <w:szCs w:val="28"/>
+        </w:rPr>
+      </w:r>
+    </w:p>
+    <w:p>
+      <w:pPr>
+        <w:pStyle w:val="Normal"/>
+        <w:spacing w:lineRule="auto" w:line="360"/>
+        <w:rPr>
+          <w:rFonts w:cs="Arial"/>
+          <w:b/>
+          <w:b/>
+          <w:bCs/>
+          <w:sz w:val="28"/>
+          <w:szCs w:val="28"/>
+        </w:rPr>
+      </w:pPr>
+      <w:r>
+        <w:rPr>
+          <w:rFonts w:cs="Arial"/>
+          <w:b/>
+          <w:bCs/>
+          <w:sz w:val="28"/>
+          <w:szCs w:val="28"/>
+        </w:rPr>
+      </w:r>
+    </w:p>
+    <w:p>
+      <w:pPr>
+        <w:pStyle w:val="Normal"/>
+        <w:spacing w:lineRule="auto" w:line="360"/>
+        <w:rPr>
+          <w:rFonts w:cs="Arial"/>
+          <w:b/>
+          <w:b/>
+          <w:bCs/>
+          <w:sz w:val="28"/>
+          <w:szCs w:val="28"/>
+        </w:rPr>
+      </w:pPr>
+      <w:r>
+        <w:rPr>
+          <w:rFonts w:cs="Arial"/>
+          <w:b/>
+          <w:bCs/>
+          <w:sz w:val="28"/>
+          <w:szCs w:val="28"/>
+        </w:rPr>
+      </w:r>
+    </w:p>
+    <w:p>
+      <w:pPr>
+        <w:pStyle w:val="Normal"/>
+        <w:spacing w:lineRule="auto" w:line="360"/>
+        <w:rPr>
+          <w:rFonts w:cs="Arial"/>
+          <w:b/>
+          <w:b/>
+          <w:bCs/>
+          <w:sz w:val="28"/>
+          <w:szCs w:val="28"/>
+        </w:rPr>
+      </w:pPr>
+      <w:r>
+        <w:rPr>
+          <w:rFonts w:cs="Arial"/>
+          <w:b/>
+          <w:bCs/>
+          <w:sz w:val="28"/>
+          <w:szCs w:val="28"/>
+        </w:rPr>
+      </w:r>
+    </w:p>
+    <w:p>
+      <w:pPr>
+        <w:pStyle w:val="Normal"/>
+        <w:spacing w:lineRule="auto" w:line="360"/>
+        <w:rPr>
+          <w:rFonts w:cs="Arial"/>
+          <w:b/>
+          <w:b/>
+          <w:bCs/>
+          <w:sz w:val="28"/>
+          <w:szCs w:val="28"/>
+        </w:rPr>
+      </w:pPr>
+      <w:r>
+        <w:rPr>
+          <w:rFonts w:cs="Arial"/>
+          <w:b/>
+          <w:bCs/>
+          <w:sz w:val="28"/>
+          <w:szCs w:val="28"/>
+        </w:rPr>
+      </w:r>
+    </w:p>
+    <w:p>
+      <w:pPr>
+        <w:pStyle w:val="Normal"/>
+        <w:spacing w:lineRule="auto" w:line="360"/>
+        <w:rPr>
+          <w:rFonts w:cs="Arial"/>
+          <w:b/>
+          <w:b/>
+          <w:bCs/>
+          <w:sz w:val="28"/>
+          <w:szCs w:val="28"/>
+        </w:rPr>
+      </w:pPr>
+      <w:r>
+        <w:rPr>
+          <w:rFonts w:cs="Arial"/>
+          <w:b/>
+          <w:bCs/>
+          <w:sz w:val="28"/>
+          <w:szCs w:val="28"/>
+        </w:rPr>
+      </w:r>
+    </w:p>
+    <w:p>
+      <w:pPr>
+        <w:pStyle w:val="Normal"/>
+        <w:spacing w:lineRule="auto" w:line="360"/>
+        <w:rPr/>
+      </w:pPr>
+      <w:r>
+        <w:rPr>
+          <w:rFonts w:cs="Arial"/>
+          <w:b/>
+          <w:bCs/>
+          <w:sz w:val="28"/>
+          <w:szCs w:val="28"/>
+        </w:rPr>
+        <w:t>3.1.3 Diagrama de Classe</w:t>
+      </w:r>
     </w:p>
     <w:p>
       <w:pPr>
@@ -2228,1005 +3226,9 @@
           <w:rFonts w:cs="Arial"/>
           <w:b/>
           <w:bCs/>
-          <w:sz w:val="28"/>
-          <w:szCs w:val="28"/>
-        </w:rPr>
-        <w:t>3.1.2  documentação dos Use Cases</w:t>
-      </w:r>
-    </w:p>
-    <w:p>
-      <w:pPr>
-        <w:pStyle w:val="Normal"/>
-        <w:spacing w:lineRule="auto" w:line="360"/>
-        <w:rPr>
-          <w:sz w:val="28"/>
-          <w:szCs w:val="28"/>
-        </w:rPr>
-      </w:pPr>
-      <w:r>
-        <w:rPr>
-          <w:sz w:val="28"/>
-          <w:szCs w:val="28"/>
-        </w:rPr>
-      </w:r>
-    </w:p>
-    <w:p>
-      <w:pPr>
-        <w:pStyle w:val="Normal"/>
-        <w:spacing w:lineRule="auto" w:line="360"/>
-        <w:rPr>
-          <w:sz w:val="28"/>
-          <w:szCs w:val="28"/>
-        </w:rPr>
-      </w:pPr>
-      <w:r>
-        <w:rPr>
-          <w:sz w:val="28"/>
-          <w:szCs w:val="28"/>
-        </w:rPr>
-      </w:r>
-    </w:p>
-    <w:p>
-      <w:pPr>
-        <w:pStyle w:val="Normal"/>
-        <w:rPr>
-          <w:b/>
-          <w:b/>
-          <w:bCs/>
-        </w:rPr>
-      </w:pPr>
-      <w:r>
-        <w:rPr>
-          <w:rFonts w:ascii="Chandas" w:hAnsi="Chandas"/>
-          <w:b/>
-          <w:bCs/>
-        </w:rPr>
-        <w:t xml:space="preserve">Sumario: </w:t>
-      </w:r>
-      <w:r>
-        <w:rPr>
-          <w:rFonts w:ascii="Chandas" w:hAnsi="Chandas"/>
-          <w:b w:val="false"/>
-          <w:bCs w:val="false"/>
-        </w:rPr>
-        <w:t>Usuário faz e monitora denuncia.</w:t>
-      </w:r>
-    </w:p>
-    <w:p>
-      <w:pPr>
-        <w:pStyle w:val="Normal"/>
-        <w:rPr>
-          <w:rFonts w:ascii="Chandas" w:hAnsi="Chandas"/>
-        </w:rPr>
-      </w:pPr>
-      <w:r>
-        <w:rPr>
-          <w:b/>
-          <w:bCs/>
-        </w:rPr>
-      </w:r>
-    </w:p>
-    <w:p>
-      <w:pPr>
-        <w:pStyle w:val="Normal"/>
-        <w:rPr>
-          <w:b/>
-          <w:b/>
-          <w:bCs/>
-        </w:rPr>
-      </w:pPr>
-      <w:r>
-        <w:rPr>
-          <w:rFonts w:ascii="Chandas" w:hAnsi="Chandas"/>
-          <w:b/>
-          <w:bCs/>
-        </w:rPr>
-        <w:t xml:space="preserve">Ator primário: </w:t>
-      </w:r>
-      <w:r>
-        <w:rPr>
-          <w:rFonts w:ascii="Chandas" w:hAnsi="Chandas"/>
-          <w:b w:val="false"/>
-          <w:bCs w:val="false"/>
-        </w:rPr>
-        <w:t>Usuário.</w:t>
-      </w:r>
-    </w:p>
-    <w:p>
-      <w:pPr>
-        <w:pStyle w:val="Normal"/>
-        <w:rPr>
-          <w:rFonts w:ascii="Chandas" w:hAnsi="Chandas"/>
-        </w:rPr>
-      </w:pPr>
-      <w:r>
-        <w:rPr>
-          <w:b/>
-          <w:bCs/>
-        </w:rPr>
-      </w:r>
-    </w:p>
-    <w:p>
-      <w:pPr>
-        <w:pStyle w:val="Normal"/>
-        <w:rPr>
-          <w:b/>
-          <w:b/>
-          <w:bCs/>
-        </w:rPr>
-      </w:pPr>
-      <w:r>
-        <w:rPr>
-          <w:rFonts w:ascii="Chandas" w:hAnsi="Chandas"/>
-          <w:b/>
-          <w:bCs/>
-        </w:rPr>
-        <w:t xml:space="preserve">Atores secundários: </w:t>
-      </w:r>
-      <w:r>
-        <w:rPr>
-          <w:rFonts w:ascii="Chandas" w:hAnsi="Chandas"/>
-          <w:b w:val="false"/>
-          <w:bCs w:val="false"/>
-        </w:rPr>
-        <w:t xml:space="preserve">Sistema que efetua a denuncia, </w:t>
-      </w:r>
-      <w:r>
-        <w:rPr>
-          <w:rFonts w:ascii="Chandas" w:hAnsi="Chandas"/>
-          <w:b w:val="false"/>
-          <w:bCs w:val="false"/>
-        </w:rPr>
-        <w:t>secretária e agente comunitário.</w:t>
-      </w:r>
-    </w:p>
-    <w:p>
-      <w:pPr>
-        <w:pStyle w:val="Normal"/>
-        <w:rPr>
-          <w:rFonts w:ascii="Chandas" w:hAnsi="Chandas"/>
-        </w:rPr>
-      </w:pPr>
-      <w:r>
-        <w:rPr>
-          <w:b/>
-          <w:bCs/>
-        </w:rPr>
-      </w:r>
-    </w:p>
-    <w:p>
-      <w:pPr>
-        <w:pStyle w:val="Normal"/>
-        <w:rPr>
-          <w:b/>
-          <w:b/>
-          <w:bCs/>
-        </w:rPr>
-      </w:pPr>
-      <w:r>
-        <w:rPr>
-          <w:rFonts w:ascii="Chandas" w:hAnsi="Chandas"/>
-          <w:b/>
-          <w:bCs/>
-        </w:rPr>
-        <w:t>Fluxo principal:</w:t>
-      </w:r>
-    </w:p>
-    <w:p>
-      <w:pPr>
-        <w:pStyle w:val="Normal"/>
-        <w:rPr>
-          <w:b w:val="false"/>
-          <w:b w:val="false"/>
-          <w:bCs w:val="false"/>
-        </w:rPr>
-      </w:pPr>
-      <w:r>
-        <w:rPr>
-          <w:rFonts w:ascii="Chandas" w:hAnsi="Chandas"/>
-          <w:b w:val="false"/>
-          <w:bCs w:val="false"/>
-        </w:rPr>
-        <w:t>1. Usuário faz a denuncia</w:t>
-      </w:r>
-    </w:p>
-    <w:p>
-      <w:pPr>
-        <w:pStyle w:val="Normal"/>
-        <w:rPr>
-          <w:b w:val="false"/>
-          <w:b w:val="false"/>
-          <w:bCs w:val="false"/>
-        </w:rPr>
-      </w:pPr>
-      <w:r>
-        <w:rPr>
-          <w:rFonts w:ascii="Chandas" w:hAnsi="Chandas"/>
-          <w:b w:val="false"/>
-          <w:bCs w:val="false"/>
-        </w:rPr>
-        <w:t xml:space="preserve">2. </w:t>
-      </w:r>
-      <w:r>
-        <w:rPr>
-          <w:rFonts w:ascii="Chandas" w:hAnsi="Chandas"/>
-          <w:b w:val="false"/>
-          <w:bCs w:val="false"/>
-        </w:rPr>
-        <w:t xml:space="preserve">Sistema </w:t>
-      </w:r>
-      <w:r>
-        <w:rPr>
-          <w:rFonts w:ascii="Chandas" w:hAnsi="Chandas"/>
-          <w:b w:val="false"/>
-          <w:bCs w:val="false"/>
-        </w:rPr>
-        <w:t>pede os dados</w:t>
-      </w:r>
-      <w:r>
-        <w:rPr>
-          <w:rFonts w:ascii="Chandas" w:hAnsi="Chandas"/>
-          <w:b w:val="false"/>
-          <w:bCs w:val="false"/>
-        </w:rPr>
-        <w:t xml:space="preserve"> da denuncia.</w:t>
-      </w:r>
-    </w:p>
-    <w:p>
-      <w:pPr>
-        <w:pStyle w:val="Normal"/>
-        <w:rPr>
-          <w:b w:val="false"/>
-          <w:b w:val="false"/>
-          <w:bCs w:val="false"/>
-        </w:rPr>
-      </w:pPr>
-      <w:r>
-        <w:rPr>
-          <w:rFonts w:ascii="Chandas" w:hAnsi="Chandas"/>
-          <w:b w:val="false"/>
-          <w:bCs w:val="false"/>
-        </w:rPr>
-        <w:t>3. Usuário informa o</w:t>
-      </w:r>
-      <w:r>
-        <w:rPr>
-          <w:rFonts w:ascii="Chandas" w:hAnsi="Chandas"/>
-          <w:b w:val="false"/>
-          <w:bCs w:val="false"/>
-        </w:rPr>
-        <w:t>s dados</w:t>
-      </w:r>
-      <w:r>
-        <w:rPr>
-          <w:rFonts w:ascii="Chandas" w:hAnsi="Chandas"/>
-          <w:b w:val="false"/>
-          <w:bCs w:val="false"/>
-        </w:rPr>
-        <w:t xml:space="preserve"> da denuncia.</w:t>
-      </w:r>
-    </w:p>
-    <w:p>
-      <w:pPr>
-        <w:pStyle w:val="Normal"/>
-        <w:rPr>
-          <w:b w:val="false"/>
-          <w:b w:val="false"/>
-          <w:bCs w:val="false"/>
-        </w:rPr>
-      </w:pPr>
-      <w:r>
-        <w:rPr>
-          <w:rFonts w:ascii="Chandas" w:hAnsi="Chandas"/>
-          <w:b w:val="false"/>
-          <w:bCs w:val="false"/>
-        </w:rPr>
-        <w:t>4. Sistema cadastra a denuncia.</w:t>
-      </w:r>
-    </w:p>
-    <w:p>
-      <w:pPr>
-        <w:pStyle w:val="Normal"/>
-        <w:rPr>
-          <w:b w:val="false"/>
-          <w:b w:val="false"/>
-          <w:bCs w:val="false"/>
-        </w:rPr>
-      </w:pPr>
-      <w:r>
-        <w:rPr>
-          <w:rFonts w:ascii="Chandas" w:hAnsi="Chandas"/>
-          <w:b w:val="false"/>
-          <w:bCs w:val="false"/>
-        </w:rPr>
-        <w:t>5. Usuário identifica que a denuncia foi cadastrada.</w:t>
-      </w:r>
-    </w:p>
-    <w:p>
-      <w:pPr>
-        <w:pStyle w:val="Normal"/>
-        <w:rPr>
-          <w:b w:val="false"/>
-          <w:b w:val="false"/>
-          <w:bCs w:val="false"/>
-        </w:rPr>
-      </w:pPr>
-      <w:r>
-        <w:rPr>
-          <w:rFonts w:ascii="Chandas" w:hAnsi="Chandas"/>
-          <w:b w:val="false"/>
-          <w:bCs w:val="false"/>
-        </w:rPr>
-        <w:t xml:space="preserve">6. Sistema envia a denuncia para </w:t>
-      </w:r>
-      <w:r>
-        <w:rPr>
-          <w:rFonts w:ascii="Chandas" w:hAnsi="Chandas"/>
-          <w:b w:val="false"/>
-          <w:bCs w:val="false"/>
-        </w:rPr>
-        <w:t>a</w:t>
-      </w:r>
-      <w:r>
-        <w:rPr>
-          <w:rFonts w:ascii="Chandas" w:hAnsi="Chandas"/>
-          <w:b w:val="false"/>
-          <w:bCs w:val="false"/>
-        </w:rPr>
-        <w:t xml:space="preserve"> secretária.</w:t>
-      </w:r>
-    </w:p>
-    <w:p>
-      <w:pPr>
-        <w:pStyle w:val="Normal"/>
-        <w:rPr>
-          <w:b w:val="false"/>
-          <w:b w:val="false"/>
-          <w:bCs w:val="false"/>
-        </w:rPr>
-      </w:pPr>
-      <w:r>
-        <w:rPr>
-          <w:rFonts w:ascii="Chandas" w:hAnsi="Chandas"/>
-          <w:b w:val="false"/>
-          <w:bCs w:val="false"/>
-        </w:rPr>
-        <w:t xml:space="preserve">7. Secretária verifica se a necessidade de mandar </w:t>
-      </w:r>
-      <w:r>
-        <w:rPr>
-          <w:rFonts w:ascii="Chandas" w:hAnsi="Chandas"/>
-          <w:b w:val="false"/>
-          <w:bCs w:val="false"/>
-        </w:rPr>
-        <w:t>o relatório da denuncia</w:t>
-      </w:r>
-      <w:r>
-        <w:rPr>
-          <w:rFonts w:ascii="Chandas" w:hAnsi="Chandas"/>
-          <w:b w:val="false"/>
-          <w:bCs w:val="false"/>
-        </w:rPr>
-        <w:t xml:space="preserve"> </w:t>
-      </w:r>
-      <w:r>
-        <w:rPr>
-          <w:rFonts w:ascii="Chandas" w:hAnsi="Chandas"/>
-          <w:b w:val="false"/>
-          <w:bCs w:val="false"/>
-        </w:rPr>
-        <w:t>para o</w:t>
-      </w:r>
-      <w:r>
-        <w:rPr>
-          <w:rFonts w:ascii="Chandas" w:hAnsi="Chandas"/>
-          <w:b w:val="false"/>
-          <w:bCs w:val="false"/>
-        </w:rPr>
-        <w:t xml:space="preserve"> agente comunitário.</w:t>
-      </w:r>
-    </w:p>
-    <w:p>
-      <w:pPr>
-        <w:pStyle w:val="Normal"/>
-        <w:rPr>
-          <w:b w:val="false"/>
-          <w:b w:val="false"/>
-          <w:bCs w:val="false"/>
-        </w:rPr>
-      </w:pPr>
-      <w:r>
-        <w:rPr>
-          <w:rFonts w:ascii="Chandas" w:hAnsi="Chandas"/>
-          <w:b w:val="false"/>
-          <w:bCs w:val="false"/>
-        </w:rPr>
-        <w:t>8. Agente recebe o relatório.</w:t>
-      </w:r>
-    </w:p>
-    <w:p>
-      <w:pPr>
-        <w:pStyle w:val="Normal"/>
-        <w:rPr>
-          <w:b w:val="false"/>
-          <w:b w:val="false"/>
-          <w:bCs w:val="false"/>
-        </w:rPr>
-      </w:pPr>
-      <w:r>
-        <w:rPr>
-          <w:rFonts w:ascii="Chandas" w:hAnsi="Chandas"/>
-          <w:b w:val="false"/>
-          <w:bCs w:val="false"/>
-        </w:rPr>
-        <w:t>9. Agente atualiza status da denuncia.</w:t>
-      </w:r>
-    </w:p>
-    <w:p>
-      <w:pPr>
-        <w:pStyle w:val="Normal"/>
-        <w:rPr>
-          <w:rFonts w:ascii="Chandas" w:hAnsi="Chandas"/>
-        </w:rPr>
-      </w:pPr>
-      <w:r>
-        <w:rPr>
-          <w:b w:val="false"/>
-          <w:bCs w:val="false"/>
-        </w:rPr>
-      </w:r>
-    </w:p>
-    <w:p>
-      <w:pPr>
-        <w:pStyle w:val="Normal"/>
-        <w:rPr>
-          <w:b/>
-          <w:b/>
-          <w:bCs/>
-        </w:rPr>
-      </w:pPr>
-      <w:r>
-        <w:rPr>
-          <w:rFonts w:ascii="Chandas" w:hAnsi="Chandas"/>
-          <w:b/>
-          <w:bCs/>
-        </w:rPr>
-        <w:t xml:space="preserve">Fluxo alternativo (4): </w:t>
-      </w:r>
-      <w:r>
-        <w:rPr>
-          <w:rFonts w:ascii="Chandas" w:hAnsi="Chandas"/>
-          <w:b w:val="false"/>
-          <w:bCs w:val="false"/>
-        </w:rPr>
-        <w:t>Se o cadastro não for efetuado.</w:t>
-      </w:r>
-    </w:p>
-    <w:p>
-      <w:pPr>
-        <w:pStyle w:val="Normal"/>
-        <w:rPr>
-          <w:b/>
-          <w:b/>
-          <w:bCs/>
-        </w:rPr>
-      </w:pPr>
-      <w:r>
-        <w:rPr>
-          <w:rFonts w:ascii="Chandas" w:hAnsi="Chandas"/>
-          <w:b w:val="false"/>
-          <w:bCs w:val="false"/>
-        </w:rPr>
-        <w:t xml:space="preserve">a) Sistema informa ao usuário que os dados </w:t>
-      </w:r>
-      <w:r>
-        <w:rPr>
-          <w:rFonts w:ascii="Chandas" w:hAnsi="Chandas"/>
-          <w:b w:val="false"/>
-          <w:bCs w:val="false"/>
-        </w:rPr>
-        <w:t>i</w:t>
-      </w:r>
-      <w:r>
-        <w:rPr>
-          <w:rFonts w:ascii="Chandas" w:hAnsi="Chandas"/>
-          <w:b w:val="false"/>
-          <w:bCs w:val="false"/>
-        </w:rPr>
-        <w:t>nformado</w:t>
-      </w:r>
-      <w:r>
-        <w:rPr>
-          <w:rFonts w:ascii="Chandas" w:hAnsi="Chandas"/>
-          <w:b w:val="false"/>
-          <w:bCs w:val="false"/>
-        </w:rPr>
-        <w:t>s</w:t>
-      </w:r>
-      <w:r>
-        <w:rPr>
-          <w:rFonts w:ascii="Chandas" w:hAnsi="Chandas"/>
-          <w:b w:val="false"/>
-          <w:bCs w:val="false"/>
-        </w:rPr>
-        <w:t xml:space="preserve"> estão incorretos.</w:t>
-      </w:r>
-    </w:p>
-    <w:p>
-      <w:pPr>
-        <w:pStyle w:val="Normal"/>
-        <w:rPr>
-          <w:b/>
-          <w:b/>
-          <w:bCs/>
-        </w:rPr>
-      </w:pPr>
-      <w:r>
-        <w:rPr>
-          <w:rFonts w:ascii="Chandas" w:hAnsi="Chandas"/>
-          <w:b w:val="false"/>
-          <w:bCs w:val="false"/>
-        </w:rPr>
-        <w:t>b) Sistema retorna ao passo 4</w:t>
-      </w:r>
-    </w:p>
-    <w:p>
-      <w:pPr>
-        <w:pStyle w:val="Normal"/>
-        <w:rPr>
-          <w:rFonts w:ascii="Chandas" w:hAnsi="Chandas"/>
-        </w:rPr>
-      </w:pPr>
-      <w:r>
-        <w:rPr>
-          <w:b/>
-          <w:bCs/>
-        </w:rPr>
-      </w:r>
-    </w:p>
-    <w:p>
-      <w:pPr>
-        <w:pStyle w:val="Normal"/>
-        <w:rPr>
-          <w:b/>
-          <w:b/>
-          <w:bCs/>
-        </w:rPr>
-      </w:pPr>
-      <w:r>
-        <w:rPr>
-          <w:rFonts w:ascii="Chandas" w:hAnsi="Chandas"/>
-          <w:b/>
-          <w:bCs/>
-        </w:rPr>
-        <w:t>Fluxo alternativo (</w:t>
-      </w:r>
-      <w:r>
-        <w:rPr>
-          <w:rFonts w:ascii="Chandas" w:hAnsi="Chandas"/>
-          <w:b/>
-          <w:bCs/>
-        </w:rPr>
-        <w:t>7</w:t>
-      </w:r>
-      <w:r>
-        <w:rPr>
-          <w:rFonts w:ascii="Chandas" w:hAnsi="Chandas"/>
-          <w:b/>
-          <w:bCs/>
-        </w:rPr>
-        <w:t xml:space="preserve">): </w:t>
-      </w:r>
-      <w:r>
-        <w:rPr>
-          <w:rFonts w:ascii="Chandas" w:hAnsi="Chandas"/>
-          <w:b w:val="false"/>
-          <w:bCs w:val="false"/>
-        </w:rPr>
-        <w:t>Se não haver necessidade de mandar um agente.</w:t>
-      </w:r>
-    </w:p>
-    <w:p>
-      <w:pPr>
-        <w:pStyle w:val="Normal"/>
-        <w:rPr>
-          <w:b/>
-          <w:b/>
-          <w:bCs/>
-        </w:rPr>
-      </w:pPr>
-      <w:r>
-        <w:rPr>
-          <w:rFonts w:ascii="Chandas" w:hAnsi="Chandas"/>
-          <w:b w:val="false"/>
-          <w:bCs w:val="false"/>
-        </w:rPr>
-        <w:t>a) sistema informa que a denuncia já foi resolvida.</w:t>
-      </w:r>
-    </w:p>
-    <w:p>
-      <w:pPr>
-        <w:pStyle w:val="Normal"/>
-        <w:rPr>
-          <w:b/>
-          <w:b/>
-          <w:bCs/>
-        </w:rPr>
-      </w:pPr>
-      <w:r>
-        <w:rPr>
-          <w:rFonts w:ascii="Chandas" w:hAnsi="Chandas"/>
-          <w:b w:val="false"/>
-          <w:bCs w:val="false"/>
-        </w:rPr>
-        <w:t>b) sistema fecha a denuncia.</w:t>
-      </w:r>
-    </w:p>
-    <w:p>
-      <w:pPr>
-        <w:pStyle w:val="Normal"/>
-        <w:rPr>
-          <w:b/>
-          <w:b/>
-          <w:bCs/>
-        </w:rPr>
-      </w:pPr>
-      <w:r>
-        <w:rPr>
-          <w:rFonts w:ascii="Chandas" w:hAnsi="Chandas"/>
-          <w:b w:val="false"/>
-          <w:bCs w:val="false"/>
-        </w:rPr>
-        <w:t>c) sistema volta ao passo 2.</w:t>
-      </w:r>
-    </w:p>
-    <w:p>
-      <w:pPr>
-        <w:pStyle w:val="Normal"/>
-        <w:rPr>
-          <w:rFonts w:ascii="Chandas" w:hAnsi="Chandas"/>
-          <w:b w:val="false"/>
-          <w:b w:val="false"/>
-          <w:bCs w:val="false"/>
-        </w:rPr>
-      </w:pPr>
-      <w:r>
-        <w:rPr>
-          <w:b/>
-          <w:bCs/>
-        </w:rPr>
-      </w:r>
-    </w:p>
-    <w:p>
-      <w:pPr>
-        <w:pStyle w:val="Normal"/>
-        <w:rPr>
-          <w:b/>
-          <w:b/>
-          <w:bCs/>
-        </w:rPr>
-      </w:pPr>
-      <w:r>
-        <w:rPr>
-          <w:rFonts w:ascii="Chandas" w:hAnsi="Chandas"/>
-          <w:b/>
-          <w:bCs/>
-        </w:rPr>
-        <w:t xml:space="preserve">Fluxo de Exceção (4) </w:t>
-      </w:r>
-      <w:r>
-        <w:rPr>
-          <w:rFonts w:ascii="Chandas" w:hAnsi="Chandas"/>
-          <w:b w:val="false"/>
-          <w:bCs w:val="false"/>
-        </w:rPr>
-        <w:t>Denuncia já foi efetuada por outro usuário.</w:t>
-      </w:r>
-    </w:p>
-    <w:p>
-      <w:pPr>
-        <w:pStyle w:val="Normal"/>
-        <w:spacing w:lineRule="auto" w:line="360"/>
-        <w:rPr>
-          <w:b/>
-          <w:b/>
-          <w:bCs/>
-          <w:sz w:val="28"/>
-          <w:szCs w:val="28"/>
-        </w:rPr>
-      </w:pPr>
-      <w:r>
-        <w:rPr>
-          <w:rFonts w:ascii="Chandas" w:hAnsi="Chandas"/>
-          <w:b w:val="false"/>
-          <w:bCs w:val="false"/>
-          <w:sz w:val="28"/>
-          <w:szCs w:val="28"/>
-        </w:rPr>
-        <w:t>a) Denuncia já foi feita por outro usuário, não é necessário realizá-la novamente. Voltar ao passo 3.</w:t>
-      </w:r>
-    </w:p>
-    <w:p>
-      <w:pPr>
-        <w:pStyle w:val="Normal"/>
-        <w:spacing w:lineRule="auto" w:line="360"/>
-        <w:rPr>
-          <w:sz w:val="28"/>
-          <w:szCs w:val="28"/>
-        </w:rPr>
-      </w:pPr>
-      <w:r>
-        <w:rPr>
-          <w:sz w:val="28"/>
-          <w:szCs w:val="28"/>
-        </w:rPr>
-      </w:r>
-    </w:p>
-    <w:p>
-      <w:pPr>
-        <w:pStyle w:val="Normal"/>
-        <w:spacing w:lineRule="auto" w:line="360"/>
-        <w:rPr>
-          <w:sz w:val="28"/>
-          <w:szCs w:val="28"/>
-        </w:rPr>
-      </w:pPr>
-      <w:r>
-        <w:rPr>
-          <w:sz w:val="28"/>
-          <w:szCs w:val="28"/>
-        </w:rPr>
-      </w:r>
-    </w:p>
-    <w:p>
-      <w:pPr>
-        <w:pStyle w:val="Normal"/>
-        <w:spacing w:lineRule="auto" w:line="360"/>
-        <w:rPr>
-          <w:sz w:val="28"/>
-          <w:szCs w:val="28"/>
-        </w:rPr>
-      </w:pPr>
-      <w:r>
-        <w:rPr>
-          <w:sz w:val="28"/>
-          <w:szCs w:val="28"/>
-        </w:rPr>
-      </w:r>
-    </w:p>
-    <w:p>
-      <w:pPr>
-        <w:pStyle w:val="Normal"/>
-        <w:spacing w:lineRule="auto" w:line="360"/>
-        <w:rPr>
-          <w:sz w:val="28"/>
-          <w:szCs w:val="28"/>
-        </w:rPr>
-      </w:pPr>
-      <w:r>
-        <w:rPr>
-          <w:sz w:val="28"/>
-          <w:szCs w:val="28"/>
-        </w:rPr>
-      </w:r>
-    </w:p>
-    <w:p>
-      <w:pPr>
-        <w:pStyle w:val="Normal"/>
-        <w:spacing w:lineRule="auto" w:line="360"/>
-        <w:rPr>
-          <w:sz w:val="28"/>
-          <w:szCs w:val="28"/>
-        </w:rPr>
-      </w:pPr>
-      <w:r>
-        <w:rPr>
-          <w:sz w:val="28"/>
-          <w:szCs w:val="28"/>
-        </w:rPr>
-      </w:r>
-    </w:p>
-    <w:p>
-      <w:pPr>
-        <w:pStyle w:val="Normal"/>
-        <w:spacing w:lineRule="auto" w:line="360"/>
-        <w:rPr>
-          <w:sz w:val="28"/>
-          <w:szCs w:val="28"/>
-        </w:rPr>
-      </w:pPr>
-      <w:r>
-        <w:rPr>
-          <w:sz w:val="28"/>
-          <w:szCs w:val="28"/>
-        </w:rPr>
-      </w:r>
-    </w:p>
-    <w:p>
-      <w:pPr>
-        <w:pStyle w:val="Normal"/>
-        <w:spacing w:lineRule="auto" w:line="360"/>
-        <w:rPr>
-          <w:sz w:val="28"/>
-          <w:szCs w:val="28"/>
-        </w:rPr>
-      </w:pPr>
-      <w:r>
-        <w:rPr>
-          <w:sz w:val="28"/>
-          <w:szCs w:val="28"/>
-        </w:rPr>
-      </w:r>
-    </w:p>
-    <w:p>
-      <w:pPr>
-        <w:pStyle w:val="Normal"/>
-        <w:spacing w:lineRule="auto" w:line="360"/>
-        <w:rPr>
-          <w:sz w:val="28"/>
-          <w:szCs w:val="28"/>
-        </w:rPr>
-      </w:pPr>
-      <w:r>
-        <w:rPr>
-          <w:sz w:val="28"/>
-          <w:szCs w:val="28"/>
-        </w:rPr>
-      </w:r>
-    </w:p>
-    <w:p>
-      <w:pPr>
-        <w:pStyle w:val="Normal"/>
-        <w:spacing w:lineRule="auto" w:line="360"/>
-        <w:rPr>
-          <w:rFonts w:cs="Arial"/>
-          <w:b/>
-          <w:b/>
-          <w:bCs/>
-          <w:sz w:val="28"/>
-          <w:szCs w:val="28"/>
-        </w:rPr>
-      </w:pPr>
-      <w:r>
-        <w:rPr>
-          <w:rFonts w:cs="Arial"/>
-          <w:b/>
-          <w:bCs/>
-          <w:sz w:val="28"/>
-          <w:szCs w:val="28"/>
-        </w:rPr>
-      </w:r>
-    </w:p>
-    <w:p>
-      <w:pPr>
-        <w:pStyle w:val="Normal"/>
-        <w:spacing w:lineRule="auto" w:line="360"/>
-        <w:rPr>
-          <w:rFonts w:cs="Arial"/>
-          <w:b/>
-          <w:b/>
-          <w:bCs/>
-          <w:sz w:val="28"/>
-          <w:szCs w:val="28"/>
-        </w:rPr>
-      </w:pPr>
-      <w:r>
-        <w:rPr>
-          <w:rFonts w:cs="Arial"/>
-          <w:b/>
-          <w:bCs/>
-          <w:sz w:val="28"/>
-          <w:szCs w:val="28"/>
-        </w:rPr>
-      </w:r>
-    </w:p>
-    <w:p>
-      <w:pPr>
-        <w:pStyle w:val="Normal"/>
-        <w:spacing w:lineRule="auto" w:line="360"/>
-        <w:rPr>
-          <w:rFonts w:cs="Arial"/>
-          <w:b/>
-          <w:b/>
-          <w:bCs/>
-          <w:sz w:val="28"/>
-          <w:szCs w:val="28"/>
-        </w:rPr>
-      </w:pPr>
-      <w:r>
-        <w:rPr>
-          <w:rFonts w:cs="Arial"/>
-          <w:b/>
-          <w:bCs/>
-          <w:sz w:val="28"/>
-          <w:szCs w:val="28"/>
-        </w:rPr>
-      </w:r>
-    </w:p>
-    <w:p>
-      <w:pPr>
-        <w:pStyle w:val="Normal"/>
-        <w:spacing w:lineRule="auto" w:line="360"/>
-        <w:rPr>
-          <w:rFonts w:cs="Arial"/>
-          <w:b/>
-          <w:b/>
-          <w:bCs/>
-          <w:sz w:val="28"/>
-          <w:szCs w:val="28"/>
-        </w:rPr>
-      </w:pPr>
-      <w:r>
-        <w:rPr>
-          <w:rFonts w:cs="Arial"/>
-          <w:b/>
-          <w:bCs/>
-          <w:sz w:val="28"/>
-          <w:szCs w:val="28"/>
-        </w:rPr>
-      </w:r>
-    </w:p>
-    <w:p>
-      <w:pPr>
-        <w:pStyle w:val="Normal"/>
-        <w:spacing w:lineRule="auto" w:line="360"/>
-        <w:rPr>
-          <w:rFonts w:cs="Arial"/>
-          <w:b/>
-          <w:b/>
-          <w:bCs/>
-          <w:sz w:val="28"/>
-          <w:szCs w:val="28"/>
-        </w:rPr>
-      </w:pPr>
-      <w:r>
-        <w:rPr>
-          <w:rFonts w:cs="Arial"/>
-          <w:b/>
-          <w:bCs/>
-          <w:sz w:val="28"/>
-          <w:szCs w:val="28"/>
-        </w:rPr>
-      </w:r>
-    </w:p>
-    <w:p>
-      <w:pPr>
-        <w:pStyle w:val="Normal"/>
-        <w:spacing w:lineRule="auto" w:line="360"/>
-        <w:rPr/>
-      </w:pPr>
-      <w:r>
-        <w:rPr>
-          <w:rFonts w:cs="Arial"/>
-          <w:b/>
-          <w:bCs/>
-          <w:sz w:val="28"/>
-          <w:szCs w:val="28"/>
-        </w:rPr>
-        <w:t>3.1.3 Diagrama de Classe</w:t>
-      </w:r>
-    </w:p>
-    <w:p>
-      <w:pPr>
-        <w:pStyle w:val="Normal"/>
-        <w:spacing w:lineRule="auto" w:line="360"/>
-        <w:rPr>
-          <w:rFonts w:cs="Arial"/>
-          <w:b/>
-          <w:b/>
-          <w:bCs/>
           <w:sz w:val="30"/>
           <w:szCs w:val="30"/>
         </w:rPr>
-      </w:pPr>
-      <w:r>
-        <w:rPr>
-          <w:rFonts w:cs="Arial"/>
-          <w:b/>
-          <w:bCs/>
-          <w:sz w:val="30"/>
-          <w:szCs w:val="30"/>
-        </w:rPr>
       </w:r>
     </w:p>
     <w:p>
@@ -3244,7 +3246,7 @@
           <w:szCs w:val="28"/>
         </w:rPr>
         <w:drawing>
-          <wp:anchor behindDoc="0" distT="0" distB="0" distL="0" distR="0" simplePos="0" locked="0" layoutInCell="1" allowOverlap="1" relativeHeight="7">
+          <wp:anchor behindDoc="0" distT="0" distB="0" distL="0" distR="0" simplePos="0" locked="0" layoutInCell="1" allowOverlap="1" relativeHeight="6">
             <wp:simplePos x="0" y="0"/>
             <wp:positionH relativeFrom="column">
               <wp:align>center</wp:align>
@@ -3378,7 +3380,7 @@
           <w:szCs w:val="28"/>
         </w:rPr>
         <w:drawing>
-          <wp:anchor behindDoc="0" distT="0" distB="0" distL="0" distR="0" simplePos="0" locked="0" layoutInCell="1" allowOverlap="1" relativeHeight="8">
+          <wp:anchor behindDoc="0" distT="0" distB="0" distL="0" distR="0" simplePos="0" locked="0" layoutInCell="1" allowOverlap="1" relativeHeight="7">
             <wp:simplePos x="0" y="0"/>
             <wp:positionH relativeFrom="column">
               <wp:align>center</wp:align>

</xml_diff>

<commit_message>
Conclui a tarefa de organizacao de computadores
</commit_message>
<xml_diff>
--- a/PTI3 JEFFERSON.docx
+++ b/PTI3 JEFFERSON.docx
@@ -1014,8 +1014,9 @@
       <w:r>
         <w:rPr>
           <w:b/>
-        </w:rPr>
-        <w:t>3</w:t>
+          <w:vanish w:val="false"/>
+        </w:rPr>
+        <w:t>4</w:t>
       </w:r>
     </w:p>
     <w:p>
@@ -1057,8 +1058,9 @@
       <w:r>
         <w:rPr>
           <w:b/>
-        </w:rPr>
-        <w:t>3</w:t>
+          <w:vanish w:val="false"/>
+        </w:rPr>
+        <w:t>5</w:t>
       </w:r>
     </w:p>
     <w:p>
@@ -1150,28 +1152,21 @@
         <w:pStyle w:val="Sumrio1"/>
         <w:rPr/>
       </w:pPr>
+      <w:r>
+        <w:fldChar w:fldCharType="begin"/>
+      </w:r>
+      <w:r>
+        <w:rPr>
+          <w:rStyle w:val="ListLabel123"/>
+        </w:rPr>
+      </w:r>
+      <w:r>
+        <w:rPr>
+          <w:rStyle w:val="ListLabel123"/>
+        </w:rPr>
+        <w:fldChar w:fldCharType="separate"/>
+      </w:r>
       <w:hyperlink w:anchor="_Toc172266850">
-        <w:r>
-          <w:rPr>
-            <w:rStyle w:val="Vnculodendice"/>
-            <w:b/>
-          </w:rPr>
-          <w:t>3.3 j</w:t>
-        </w:r>
-        <w:r>
-          <w:fldChar w:fldCharType="begin"/>
-        </w:r>
-        <w:r>
-          <w:rPr>
-            <w:rStyle w:val="ListLabel123"/>
-          </w:rPr>
-        </w:r>
-        <w:r>
-          <w:rPr>
-            <w:rStyle w:val="ListLabel123"/>
-          </w:rPr>
-          <w:fldChar w:fldCharType="separate"/>
-        </w:r>
         <w:bookmarkStart w:id="0" w:name="__Fieldmark__40_2517873067"/>
         <w:r>
           <w:rPr>
@@ -2813,13 +2808,7 @@
       <w:pPr>
         <w:pStyle w:val="Normal"/>
         <w:spacing w:lineRule="auto" w:line="360"/>
-        <w:rPr>
-          <w:b/>
-          <w:b/>
-          <w:bCs/>
-          <w:sz w:val="28"/>
-          <w:szCs w:val="28"/>
-        </w:rPr>
+        <w:rPr/>
       </w:pPr>
       <w:r>
         <w:rPr>
@@ -2830,249 +2819,6 @@
           <w:szCs w:val="28"/>
         </w:rPr>
         <w:t>a) Denuncia já foi feita por outro usuário, não é necessário realizá-la novamente. Voltar ao passo 3.</w:t>
-      </w:r>
-    </w:p>
-    <w:p>
-      <w:pPr>
-        <w:pStyle w:val="Normal"/>
-        <w:spacing w:lineRule="auto" w:line="360"/>
-        <w:rPr>
-          <w:sz w:val="28"/>
-          <w:szCs w:val="28"/>
-        </w:rPr>
-      </w:pPr>
-      <w:r>
-        <w:rPr>
-          <w:sz w:val="28"/>
-          <w:szCs w:val="28"/>
-        </w:rPr>
-      </w:r>
-    </w:p>
-    <w:p>
-      <w:pPr>
-        <w:pStyle w:val="Normal"/>
-        <w:spacing w:lineRule="auto" w:line="360"/>
-        <w:rPr>
-          <w:sz w:val="28"/>
-          <w:szCs w:val="28"/>
-        </w:rPr>
-      </w:pPr>
-      <w:r>
-        <w:rPr>
-          <w:sz w:val="28"/>
-          <w:szCs w:val="28"/>
-        </w:rPr>
-      </w:r>
-    </w:p>
-    <w:p>
-      <w:pPr>
-        <w:pStyle w:val="Normal"/>
-        <w:spacing w:lineRule="auto" w:line="360"/>
-        <w:rPr>
-          <w:sz w:val="28"/>
-          <w:szCs w:val="28"/>
-        </w:rPr>
-      </w:pPr>
-      <w:r>
-        <w:rPr>
-          <w:sz w:val="28"/>
-          <w:szCs w:val="28"/>
-        </w:rPr>
-      </w:r>
-    </w:p>
-    <w:p>
-      <w:pPr>
-        <w:pStyle w:val="Normal"/>
-        <w:spacing w:lineRule="auto" w:line="360"/>
-        <w:rPr>
-          <w:sz w:val="28"/>
-          <w:szCs w:val="28"/>
-        </w:rPr>
-      </w:pPr>
-      <w:r>
-        <w:rPr>
-          <w:sz w:val="28"/>
-          <w:szCs w:val="28"/>
-        </w:rPr>
-      </w:r>
-    </w:p>
-    <w:p>
-      <w:pPr>
-        <w:pStyle w:val="Normal"/>
-        <w:spacing w:lineRule="auto" w:line="360"/>
-        <w:rPr>
-          <w:sz w:val="28"/>
-          <w:szCs w:val="28"/>
-        </w:rPr>
-      </w:pPr>
-      <w:r>
-        <w:rPr>
-          <w:sz w:val="28"/>
-          <w:szCs w:val="28"/>
-        </w:rPr>
-      </w:r>
-    </w:p>
-    <w:p>
-      <w:pPr>
-        <w:pStyle w:val="Normal"/>
-        <w:spacing w:lineRule="auto" w:line="360"/>
-        <w:rPr>
-          <w:sz w:val="28"/>
-          <w:szCs w:val="28"/>
-        </w:rPr>
-      </w:pPr>
-      <w:r>
-        <w:rPr>
-          <w:sz w:val="28"/>
-          <w:szCs w:val="28"/>
-        </w:rPr>
-      </w:r>
-    </w:p>
-    <w:p>
-      <w:pPr>
-        <w:pStyle w:val="Normal"/>
-        <w:spacing w:lineRule="auto" w:line="360"/>
-        <w:rPr>
-          <w:sz w:val="28"/>
-          <w:szCs w:val="28"/>
-        </w:rPr>
-      </w:pPr>
-      <w:r>
-        <w:rPr>
-          <w:sz w:val="28"/>
-          <w:szCs w:val="28"/>
-        </w:rPr>
-      </w:r>
-    </w:p>
-    <w:p>
-      <w:pPr>
-        <w:pStyle w:val="Normal"/>
-        <w:spacing w:lineRule="auto" w:line="360"/>
-        <w:rPr>
-          <w:sz w:val="28"/>
-          <w:szCs w:val="28"/>
-        </w:rPr>
-      </w:pPr>
-      <w:r>
-        <w:rPr>
-          <w:sz w:val="28"/>
-          <w:szCs w:val="28"/>
-        </w:rPr>
-      </w:r>
-    </w:p>
-    <w:p>
-      <w:pPr>
-        <w:pStyle w:val="Normal"/>
-        <w:spacing w:lineRule="auto" w:line="360"/>
-        <w:rPr>
-          <w:rFonts w:cs="Arial"/>
-          <w:b/>
-          <w:b/>
-          <w:bCs/>
-          <w:sz w:val="28"/>
-          <w:szCs w:val="28"/>
-        </w:rPr>
-      </w:pPr>
-      <w:r>
-        <w:rPr>
-          <w:rFonts w:cs="Arial"/>
-          <w:b/>
-          <w:bCs/>
-          <w:sz w:val="28"/>
-          <w:szCs w:val="28"/>
-        </w:rPr>
-      </w:r>
-    </w:p>
-    <w:p>
-      <w:pPr>
-        <w:pStyle w:val="Normal"/>
-        <w:spacing w:lineRule="auto" w:line="360"/>
-        <w:rPr>
-          <w:rFonts w:cs="Arial"/>
-          <w:b/>
-          <w:b/>
-          <w:bCs/>
-          <w:sz w:val="28"/>
-          <w:szCs w:val="28"/>
-        </w:rPr>
-      </w:pPr>
-      <w:r>
-        <w:rPr>
-          <w:rFonts w:cs="Arial"/>
-          <w:b/>
-          <w:bCs/>
-          <w:sz w:val="28"/>
-          <w:szCs w:val="28"/>
-        </w:rPr>
-      </w:r>
-    </w:p>
-    <w:p>
-      <w:pPr>
-        <w:pStyle w:val="Normal"/>
-        <w:spacing w:lineRule="auto" w:line="360"/>
-        <w:rPr>
-          <w:rFonts w:cs="Arial"/>
-          <w:b/>
-          <w:b/>
-          <w:bCs/>
-          <w:sz w:val="28"/>
-          <w:szCs w:val="28"/>
-        </w:rPr>
-      </w:pPr>
-      <w:r>
-        <w:rPr>
-          <w:rFonts w:cs="Arial"/>
-          <w:b/>
-          <w:bCs/>
-          <w:sz w:val="28"/>
-          <w:szCs w:val="28"/>
-        </w:rPr>
-      </w:r>
-    </w:p>
-    <w:p>
-      <w:pPr>
-        <w:pStyle w:val="Normal"/>
-        <w:spacing w:lineRule="auto" w:line="360"/>
-        <w:rPr>
-          <w:rFonts w:cs="Arial"/>
-          <w:b/>
-          <w:b/>
-          <w:bCs/>
-          <w:sz w:val="28"/>
-          <w:szCs w:val="28"/>
-        </w:rPr>
-      </w:pPr>
-      <w:r>
-        <w:rPr>
-          <w:rFonts w:cs="Arial"/>
-          <w:b/>
-          <w:bCs/>
-          <w:sz w:val="28"/>
-          <w:szCs w:val="28"/>
-        </w:rPr>
-      </w:r>
-    </w:p>
-    <w:p>
-      <w:pPr>
-        <w:pStyle w:val="Normal"/>
-        <w:spacing w:lineRule="auto" w:line="360"/>
-        <w:rPr>
-          <w:rFonts w:cs="Arial"/>
-          <w:b/>
-          <w:b/>
-          <w:bCs/>
-          <w:sz w:val="28"/>
-          <w:szCs w:val="28"/>
-        </w:rPr>
-      </w:pPr>
-      <w:r>
-        <w:rPr>
-          <w:rFonts w:cs="Arial"/>
-          <w:b/>
-          <w:bCs/>
-          <w:sz w:val="28"/>
-          <w:szCs w:val="28"/>
-        </w:rPr>
       </w:r>
     </w:p>
     <w:p>
@@ -3180,6 +2926,23 @@
       <w:pPr>
         <w:pStyle w:val="Normal"/>
         <w:spacing w:lineRule="auto" w:line="360"/>
+        <w:rPr/>
+      </w:pPr>
+      <w:r>
+        <w:rPr>
+          <w:rFonts w:cs="Arial"/>
+          <w:b/>
+          <w:bCs/>
+          <w:sz w:val="28"/>
+          <w:szCs w:val="28"/>
+        </w:rPr>
+        <w:t>3.2 Banco de Dados I</w:t>
+      </w:r>
+    </w:p>
+    <w:p>
+      <w:pPr>
+        <w:pStyle w:val="Normal"/>
+        <w:spacing w:lineRule="auto" w:line="360"/>
         <w:rPr>
           <w:rFonts w:cs="Arial"/>
           <w:b/>
@@ -3190,14 +2953,7 @@
         </w:rPr>
       </w:pPr>
       <w:r>
-        <w:rPr>
-          <w:rFonts w:cs="Arial"/>
-          <w:b/>
-          <w:bCs/>
-          <w:sz w:val="28"/>
-          <w:szCs w:val="28"/>
-        </w:rPr>
-        <w:t>3.2 Banco de Dados I</w:t>
+        <w:rPr/>
       </w:r>
     </w:p>
     <w:p>
@@ -4017,47 +3773,373 @@
       <w:pPr>
         <w:pStyle w:val="Normal"/>
         <w:spacing w:lineRule="auto" w:line="360"/>
-        <w:rPr>
-          <w:rFonts w:cs="Arial"/>
-          <w:b w:val="false"/>
+        <w:rPr/>
+      </w:pPr>
+      <w:r>
+        <w:rPr>
+          <w:rFonts w:cs="Arial"/>
           <w:b w:val="false"/>
           <w:bCs w:val="false"/>
           <w:sz w:val="24"/>
           <w:szCs w:val="24"/>
         </w:rPr>
-      </w:pPr>
-      <w:r>
-        <w:rPr>
-          <w:rFonts w:cs="Arial"/>
+        <w:t>possíveis equipamentos que farão parte da Empresa, levando em conta tipo de processador, sua velocidade e quantidade de núcleos; Capacidade de memória RAM; Tamanho em bytes do disco rígido; Se acompanha teclado e mouse; O tipo e o tamanho de monitor; Se acompanha algum tipo de acessório de som, jogo ou de placa gráfica; O preço encontrado para esse computador.</w:t>
+      </w:r>
+    </w:p>
+    <w:p>
+      <w:pPr>
+        <w:pStyle w:val="Normal"/>
+        <w:spacing w:lineRule="auto" w:line="360"/>
+        <w:rPr>
+          <w:rFonts w:cs="Arial"/>
+          <w:b w:val="false"/>
           <w:b w:val="false"/>
           <w:bCs w:val="false"/>
           <w:sz w:val="24"/>
           <w:szCs w:val="24"/>
         </w:rPr>
-        <w:t>possíveis equipamentos que farão parte da Empresa, levando em conta tipo de processador, sua velocidade e quantidade de núcleos; Capacidade de memória RAM; Tamanho em bytes do disco rígido; Se acompanha teclado e mouse; O tipo e o tamanho de monitor; Se acompanha algum tipo de acessório de som, jogo ou de placa gráfica; O preço encontrado para esse computador.</w:t>
-      </w:r>
-    </w:p>
-    <w:p>
-      <w:pPr>
-        <w:pStyle w:val="Normal"/>
-        <w:spacing w:lineRule="auto" w:line="360"/>
-        <w:rPr>
-          <w:rFonts w:cs="Arial"/>
-          <w:b w:val="false"/>
+      </w:pPr>
+      <w:r>
+        <w:rPr/>
+      </w:r>
+    </w:p>
+    <w:p>
+      <w:pPr>
+        <w:pStyle w:val="Normal"/>
+        <w:spacing w:lineRule="auto" w:line="360"/>
+        <w:rPr/>
+      </w:pPr>
+      <w:r>
+        <w:rPr>
+          <w:rFonts w:cs="Arial"/>
           <w:b w:val="false"/>
           <w:bCs w:val="false"/>
           <w:sz w:val="24"/>
           <w:szCs w:val="24"/>
         </w:rPr>
-      </w:pPr>
-      <w:r>
-        <w:rPr>
-          <w:rFonts w:cs="Arial"/>
+        <w:t>Para a utilização do sistema o computador deve atender aos seguintes requisitos:</w:t>
+      </w:r>
+    </w:p>
+    <w:p>
+      <w:pPr>
+        <w:pStyle w:val="Normal"/>
+        <w:spacing w:lineRule="auto" w:line="360"/>
+        <w:rPr>
+          <w:rFonts w:cs="Arial"/>
+          <w:b w:val="false"/>
           <w:b w:val="false"/>
           <w:bCs w:val="false"/>
           <w:sz w:val="24"/>
           <w:szCs w:val="24"/>
         </w:rPr>
+      </w:pPr>
+      <w:r>
+        <w:rPr>
+          <w:rFonts w:cs="Arial"/>
+          <w:b w:val="false"/>
+          <w:bCs w:val="false"/>
+          <w:sz w:val="24"/>
+          <w:szCs w:val="24"/>
+        </w:rPr>
+      </w:r>
+    </w:p>
+    <w:p>
+      <w:pPr>
+        <w:pStyle w:val="Normal"/>
+        <w:numPr>
+          <w:ilvl w:val="0"/>
+          <w:numId w:val="4"/>
+        </w:numPr>
+        <w:spacing w:lineRule="auto" w:line="360"/>
+        <w:rPr>
+          <w:rFonts w:cs="Arial"/>
+          <w:b w:val="false"/>
+          <w:b w:val="false"/>
+          <w:bCs w:val="false"/>
+          <w:sz w:val="24"/>
+          <w:szCs w:val="24"/>
+        </w:rPr>
+      </w:pPr>
+      <w:r>
+        <w:rPr>
+          <w:rFonts w:cs="Arial"/>
+          <w:b w:val="false"/>
+          <w:bCs w:val="false"/>
+          <w:sz w:val="24"/>
+          <w:szCs w:val="24"/>
+        </w:rPr>
+        <w:t>Processador ---- ou equivalente ou superior</w:t>
+      </w:r>
+    </w:p>
+    <w:p>
+      <w:pPr>
+        <w:pStyle w:val="Normal"/>
+        <w:numPr>
+          <w:ilvl w:val="0"/>
+          <w:numId w:val="4"/>
+        </w:numPr>
+        <w:spacing w:lineRule="auto" w:line="360"/>
+        <w:rPr>
+          <w:rFonts w:cs="Arial"/>
+          <w:b w:val="false"/>
+          <w:b w:val="false"/>
+          <w:bCs w:val="false"/>
+          <w:sz w:val="24"/>
+          <w:szCs w:val="24"/>
+        </w:rPr>
+      </w:pPr>
+      <w:r>
+        <w:rPr>
+          <w:rFonts w:cs="Arial"/>
+          <w:b w:val="false"/>
+          <w:bCs w:val="false"/>
+          <w:sz w:val="24"/>
+          <w:szCs w:val="24"/>
+        </w:rPr>
+        <w:t>Memória RAM de – GB</w:t>
+      </w:r>
+    </w:p>
+    <w:p>
+      <w:pPr>
+        <w:pStyle w:val="Normal"/>
+        <w:numPr>
+          <w:ilvl w:val="0"/>
+          <w:numId w:val="4"/>
+        </w:numPr>
+        <w:spacing w:lineRule="auto" w:line="360"/>
+        <w:rPr>
+          <w:rFonts w:cs="Arial"/>
+          <w:b w:val="false"/>
+          <w:b w:val="false"/>
+          <w:bCs w:val="false"/>
+          <w:sz w:val="24"/>
+          <w:szCs w:val="24"/>
+        </w:rPr>
+      </w:pPr>
+      <w:r>
+        <w:rPr>
+          <w:rFonts w:cs="Arial"/>
+          <w:b w:val="false"/>
+          <w:bCs w:val="false"/>
+          <w:sz w:val="24"/>
+          <w:szCs w:val="24"/>
+        </w:rPr>
+        <w:t>Disco Rígido de – GB</w:t>
+      </w:r>
+    </w:p>
+    <w:p>
+      <w:pPr>
+        <w:pStyle w:val="Normal"/>
+        <w:numPr>
+          <w:ilvl w:val="0"/>
+          <w:numId w:val="4"/>
+        </w:numPr>
+        <w:spacing w:lineRule="auto" w:line="360"/>
+        <w:rPr>
+          <w:rFonts w:cs="Arial"/>
+          <w:b w:val="false"/>
+          <w:b w:val="false"/>
+          <w:bCs w:val="false"/>
+          <w:sz w:val="24"/>
+          <w:szCs w:val="24"/>
+        </w:rPr>
+      </w:pPr>
+      <w:r>
+        <w:rPr>
+          <w:rFonts w:cs="Arial"/>
+          <w:b w:val="false"/>
+          <w:bCs w:val="false"/>
+          <w:sz w:val="24"/>
+          <w:szCs w:val="24"/>
+        </w:rPr>
+        <w:t>SSD de – GB</w:t>
+      </w:r>
+    </w:p>
+    <w:p>
+      <w:pPr>
+        <w:pStyle w:val="Normal"/>
+        <w:numPr>
+          <w:ilvl w:val="0"/>
+          <w:numId w:val="4"/>
+        </w:numPr>
+        <w:spacing w:lineRule="auto" w:line="360"/>
+        <w:rPr>
+          <w:rFonts w:cs="Arial"/>
+          <w:b w:val="false"/>
+          <w:b w:val="false"/>
+          <w:bCs w:val="false"/>
+          <w:sz w:val="24"/>
+          <w:szCs w:val="24"/>
+        </w:rPr>
+      </w:pPr>
+      <w:r>
+        <w:rPr>
+          <w:rFonts w:cs="Arial"/>
+          <w:b w:val="false"/>
+          <w:bCs w:val="false"/>
+          <w:sz w:val="24"/>
+          <w:szCs w:val="24"/>
+        </w:rPr>
+        <w:t>Placa de video – ou superior</w:t>
+      </w:r>
+    </w:p>
+    <w:p>
+      <w:pPr>
+        <w:pStyle w:val="Normal"/>
+        <w:numPr>
+          <w:ilvl w:val="0"/>
+          <w:numId w:val="4"/>
+        </w:numPr>
+        <w:spacing w:lineRule="auto" w:line="360"/>
+        <w:rPr>
+          <w:rFonts w:cs="Arial"/>
+          <w:b w:val="false"/>
+          <w:b w:val="false"/>
+          <w:bCs w:val="false"/>
+          <w:sz w:val="24"/>
+          <w:szCs w:val="24"/>
+        </w:rPr>
+      </w:pPr>
+      <w:r>
+        <w:rPr>
+          <w:rFonts w:cs="Arial"/>
+          <w:b w:val="false"/>
+          <w:bCs w:val="false"/>
+          <w:sz w:val="24"/>
+          <w:szCs w:val="24"/>
+        </w:rPr>
+        <w:t xml:space="preserve">Dispositivos de entrada(teclado, mouse, microfone, </w:t>
+      </w:r>
+      <w:r>
+        <w:rPr>
+          <w:rFonts w:cs="Arial"/>
+          <w:b w:val="false"/>
+          <w:bCs w:val="false"/>
+          <w:sz w:val="24"/>
+          <w:szCs w:val="24"/>
+        </w:rPr>
+        <w:t>webcam</w:t>
+      </w:r>
+      <w:r>
+        <w:rPr>
+          <w:rFonts w:cs="Arial"/>
+          <w:b w:val="false"/>
+          <w:bCs w:val="false"/>
+          <w:sz w:val="24"/>
+          <w:szCs w:val="24"/>
+        </w:rPr>
+        <w:t>)</w:t>
+      </w:r>
+    </w:p>
+    <w:p>
+      <w:pPr>
+        <w:pStyle w:val="Normal"/>
+        <w:numPr>
+          <w:ilvl w:val="0"/>
+          <w:numId w:val="4"/>
+        </w:numPr>
+        <w:spacing w:lineRule="auto" w:line="360"/>
+        <w:rPr>
+          <w:rFonts w:cs="Arial"/>
+          <w:b w:val="false"/>
+          <w:b w:val="false"/>
+          <w:bCs w:val="false"/>
+          <w:sz w:val="24"/>
+          <w:szCs w:val="24"/>
+        </w:rPr>
+      </w:pPr>
+      <w:r>
+        <w:rPr>
+          <w:rFonts w:cs="Arial"/>
+          <w:b w:val="false"/>
+          <w:bCs w:val="false"/>
+          <w:sz w:val="24"/>
+          <w:szCs w:val="24"/>
+        </w:rPr>
+        <w:t xml:space="preserve">Monitor --- </w:t>
+      </w:r>
+    </w:p>
+    <w:p>
+      <w:pPr>
+        <w:pStyle w:val="Normal"/>
+        <w:numPr>
+          <w:ilvl w:val="0"/>
+          <w:numId w:val="4"/>
+        </w:numPr>
+        <w:spacing w:lineRule="auto" w:line="360"/>
+        <w:rPr>
+          <w:rFonts w:cs="Arial"/>
+          <w:b w:val="false"/>
+          <w:b w:val="false"/>
+          <w:bCs w:val="false"/>
+          <w:sz w:val="24"/>
+          <w:szCs w:val="24"/>
+        </w:rPr>
+      </w:pPr>
+      <w:r>
+        <w:rPr>
+          <w:rFonts w:cs="Arial"/>
+          <w:b w:val="false"/>
+          <w:bCs w:val="false"/>
+          <w:sz w:val="24"/>
+          <w:szCs w:val="24"/>
+        </w:rPr>
+        <w:t>Quantidade de monitores 2</w:t>
+      </w:r>
+    </w:p>
+    <w:p>
+      <w:pPr>
+        <w:pStyle w:val="Normal"/>
+        <w:numPr>
+          <w:ilvl w:val="0"/>
+          <w:numId w:val="4"/>
+        </w:numPr>
+        <w:spacing w:lineRule="auto" w:line="360"/>
+        <w:rPr>
+          <w:rFonts w:cs="Arial"/>
+          <w:b w:val="false"/>
+          <w:b w:val="false"/>
+          <w:bCs w:val="false"/>
+          <w:sz w:val="24"/>
+          <w:szCs w:val="24"/>
+        </w:rPr>
+      </w:pPr>
+      <w:r>
+        <w:rPr>
+          <w:rFonts w:cs="Arial"/>
+          <w:b w:val="false"/>
+          <w:bCs w:val="false"/>
+          <w:sz w:val="24"/>
+          <w:szCs w:val="24"/>
+        </w:rPr>
+        <w:t>Dispositivos de áudio (fone, caixa de som)</w:t>
+      </w:r>
+    </w:p>
+    <w:p>
+      <w:pPr>
+        <w:pStyle w:val="Normal"/>
+        <w:numPr>
+          <w:ilvl w:val="0"/>
+          <w:numId w:val="4"/>
+        </w:numPr>
+        <w:spacing w:lineRule="auto" w:line="360"/>
+        <w:rPr>
+          <w:rFonts w:cs="Arial"/>
+          <w:b w:val="false"/>
+          <w:b w:val="false"/>
+          <w:bCs w:val="false"/>
+          <w:sz w:val="24"/>
+          <w:szCs w:val="24"/>
+        </w:rPr>
+      </w:pPr>
+      <w:r>
+        <w:rPr>
+          <w:rFonts w:cs="Arial"/>
+          <w:b w:val="false"/>
+          <w:bCs w:val="false"/>
+          <w:sz w:val="24"/>
+          <w:szCs w:val="24"/>
+        </w:rPr>
       </w:r>
     </w:p>
     <w:p>
@@ -4086,6 +4168,23 @@
       <w:r>
         <w:rPr>
           <w:rFonts w:cs="Arial"/>
+          <w:b w:val="false"/>
+          <w:bCs w:val="false"/>
+          <w:sz w:val="24"/>
+          <w:szCs w:val="24"/>
+        </w:rPr>
+        <w:t>Uma estrutura de dados  em ciência da computação, é uma coleção tanto de valores (e seus relacionamentos) quanto de operações (sobre os valores e estruturas decorrentes)  existentes em varias linguagens de programação.</w:t>
+      </w:r>
+    </w:p>
+    <w:p>
+      <w:pPr>
+        <w:pStyle w:val="Normal"/>
+        <w:spacing w:lineRule="auto" w:line="360"/>
+        <w:rPr/>
+      </w:pPr>
+      <w:r>
+        <w:rPr>
+          <w:rFonts w:cs="Arial"/>
           <w:b/>
           <w:bCs/>
           <w:sz w:val="28"/>
@@ -4093,55 +4192,731 @@
         </w:rPr>
         <w:tab/>
       </w:r>
-      <w:r>
-        <w:rPr>
-          <w:rFonts w:cs="Arial"/>
-          <w:b w:val="false"/>
-          <w:bCs w:val="false"/>
+    </w:p>
+    <w:p>
+      <w:pPr>
+        <w:pStyle w:val="Normal"/>
+        <w:spacing w:lineRule="auto" w:line="360"/>
+        <w:rPr/>
+      </w:pPr>
+      <w:r>
+        <w:rPr>
+          <w:rFonts w:cs="Arial"/>
+          <w:b/>
+          <w:bCs/>
+          <w:sz w:val="28"/>
+          <w:szCs w:val="28"/>
+        </w:rPr>
+        <w:t>3.4.1 A</w:t>
+      </w:r>
+      <w:r>
+        <w:rPr>
+          <w:rFonts w:cs="Arial"/>
+          <w:b/>
+          <w:bCs/>
           <w:sz w:val="24"/>
           <w:szCs w:val="24"/>
         </w:rPr>
-        <w:t>Uma estrutura de dados  em ciência da computação, é uma coleção tanto de valores (e seus relacionamentos) quanto de operações (sobre os valores e estruturas decorrentes)  existentes em varias linguagens de programação.</w:t>
-      </w:r>
-    </w:p>
-    <w:p>
-      <w:pPr>
-        <w:pStyle w:val="Normal"/>
-        <w:spacing w:lineRule="auto" w:line="360"/>
-        <w:rPr/>
-      </w:pPr>
-      <w:r>
-        <w:rPr>
-          <w:rFonts w:cs="Arial"/>
-          <w:b w:val="false"/>
-          <w:bCs w:val="false"/>
+        <w:t>lternativa baseada em LISTAS, de como ficará o sequenciamento das visitas e um diagrama que representando a alternativa escolhida.</w:t>
+      </w:r>
+    </w:p>
+    <w:p>
+      <w:pPr>
+        <w:pStyle w:val="Normal"/>
+        <w:spacing w:lineRule="auto" w:line="360"/>
+        <w:rPr>
+          <w:rFonts w:cs="Arial"/>
+          <w:b/>
+          <w:b/>
+          <w:bCs/>
           <w:sz w:val="24"/>
           <w:szCs w:val="24"/>
         </w:rPr>
-        <w:t xml:space="preserve"> </w:t>
-      </w:r>
-    </w:p>
-    <w:p>
-      <w:pPr>
-        <w:pStyle w:val="Normal"/>
-        <w:spacing w:lineRule="auto" w:line="360"/>
-        <w:rPr>
-          <w:rFonts w:cs="Arial"/>
-          <w:b w:val="false"/>
-          <w:b w:val="false"/>
-          <w:bCs w:val="false"/>
+      </w:pPr>
+      <w:r>
+        <w:rPr/>
+      </w:r>
+    </w:p>
+    <w:p>
+      <w:pPr>
+        <w:pStyle w:val="Corpodetexto"/>
+        <w:spacing w:lineRule="auto" w:line="360"/>
+        <w:rPr>
+          <w:rFonts w:ascii="sans-serif" w:hAnsi="sans-serif"/>
+          <w:b w:val="false"/>
+          <w:i w:val="false"/>
+          <w:caps w:val="false"/>
+          <w:smallCaps w:val="false"/>
+          <w:color w:val="202122"/>
+          <w:spacing w:val="0"/>
+          <w:sz w:val="21"/>
+        </w:rPr>
+      </w:pPr>
+      <w:r>
+        <w:rPr>
+          <w:rFonts w:ascii="sans-serif" w:hAnsi="sans-serif"/>
+          <w:b w:val="false"/>
+          <w:bCs w:val="false"/>
+          <w:i w:val="false"/>
+          <w:caps w:val="false"/>
+          <w:smallCaps w:val="false"/>
+          <w:color w:val="202122"/>
+          <w:spacing w:val="0"/>
+          <w:sz w:val="21"/>
+        </w:rPr>
+        <w:t xml:space="preserve">Lista </w:t>
+      </w:r>
+      <w:r>
+        <w:rPr>
+          <w:rFonts w:ascii="sans-serif" w:hAnsi="sans-serif"/>
+          <w:b w:val="false"/>
+          <w:i w:val="false"/>
+          <w:caps w:val="false"/>
+          <w:smallCaps w:val="false"/>
+          <w:color w:val="202122"/>
+          <w:spacing w:val="0"/>
+          <w:sz w:val="21"/>
+        </w:rPr>
+        <w:t>é definido como uma implementação de um tipo de dado abstrato (ADT), formalizando o conceito de uma coleção ordenada de entidades.Uma lista trata-se de uma série finita de dados, cuja principal propriedade baseia-se na posição relativa dos elementos dispostos linearmente. Uma lista tem as seguintes propriedades:</w:t>
+      </w:r>
+    </w:p>
+    <w:p>
+      <w:pPr>
+        <w:pStyle w:val="Corpodetexto"/>
+        <w:widowControl/>
+        <w:numPr>
+          <w:ilvl w:val="0"/>
+          <w:numId w:val="2"/>
+        </w:numPr>
+        <w:pBdr/>
+        <w:tabs>
+          <w:tab w:val="left" w:pos="0" w:leader="none"/>
+        </w:tabs>
+        <w:spacing w:before="0" w:after="0"/>
+        <w:ind w:left="0" w:right="0" w:hanging="0"/>
+        <w:rPr>
+          <w:rFonts w:ascii="sans-serif" w:hAnsi="sans-serif"/>
+          <w:b w:val="false"/>
+          <w:i w:val="false"/>
+          <w:caps w:val="false"/>
+          <w:smallCaps w:val="false"/>
+          <w:color w:val="202122"/>
+          <w:spacing w:val="0"/>
+          <w:sz w:val="21"/>
+        </w:rPr>
+      </w:pPr>
+      <w:r>
+        <w:rPr>
+          <w:rFonts w:ascii="sans-serif" w:hAnsi="sans-serif"/>
+          <w:b w:val="false"/>
+          <w:i w:val="false"/>
+          <w:caps w:val="false"/>
+          <w:smallCaps w:val="false"/>
+          <w:color w:val="202122"/>
+          <w:spacing w:val="0"/>
+          <w:sz w:val="21"/>
+        </w:rPr>
+        <w:t>se a lista é vazia ; n=0 senão:</w:t>
+      </w:r>
+    </w:p>
+    <w:p>
+      <w:pPr>
+        <w:pStyle w:val="Corpodetexto"/>
+        <w:widowControl/>
+        <w:numPr>
+          <w:ilvl w:val="1"/>
+          <w:numId w:val="2"/>
+        </w:numPr>
+        <w:pBdr/>
+        <w:tabs>
+          <w:tab w:val="left" w:pos="0" w:leader="none"/>
+        </w:tabs>
+        <w:spacing w:before="0" w:after="0"/>
+        <w:ind w:left="0" w:right="0" w:hanging="0"/>
+        <w:rPr>
+          <w:rFonts w:ascii="sans-serif" w:hAnsi="sans-serif"/>
+          <w:b w:val="false"/>
+          <w:i w:val="false"/>
+          <w:caps w:val="false"/>
+          <w:smallCaps w:val="false"/>
+          <w:color w:val="202122"/>
+          <w:spacing w:val="0"/>
+          <w:sz w:val="21"/>
+        </w:rPr>
+      </w:pPr>
+      <w:r>
+        <w:rPr>
+          <w:rFonts w:ascii="sans-serif" w:hAnsi="sans-serif"/>
+          <w:b w:val="false"/>
+          <w:i w:val="false"/>
+          <w:caps w:val="false"/>
+          <w:smallCaps w:val="false"/>
+          <w:color w:val="202122"/>
+          <w:spacing w:val="0"/>
+          <w:sz w:val="21"/>
+        </w:rPr>
+        <w:t>a1 é o primeiro elemento da lista (cabeça);</w:t>
+      </w:r>
+    </w:p>
+    <w:p>
+      <w:pPr>
+        <w:pStyle w:val="Corpodetexto"/>
+        <w:widowControl/>
+        <w:numPr>
+          <w:ilvl w:val="1"/>
+          <w:numId w:val="2"/>
+        </w:numPr>
+        <w:pBdr/>
+        <w:tabs>
+          <w:tab w:val="left" w:pos="0" w:leader="none"/>
+        </w:tabs>
+        <w:spacing w:before="0" w:after="0"/>
+        <w:ind w:left="0" w:hanging="0"/>
+        <w:rPr>
+          <w:rFonts w:ascii="sans-serif" w:hAnsi="sans-serif"/>
+          <w:b w:val="false"/>
+          <w:i w:val="false"/>
+          <w:caps w:val="false"/>
+          <w:smallCaps w:val="false"/>
+          <w:color w:val="202122"/>
+          <w:spacing w:val="0"/>
+          <w:sz w:val="21"/>
+        </w:rPr>
+      </w:pPr>
+      <w:r>
+        <w:rPr>
+          <w:rFonts w:ascii="sans-serif" w:hAnsi="sans-serif"/>
+          <w:b w:val="false"/>
+          <w:i w:val="false"/>
+          <w:caps w:val="false"/>
+          <w:smallCaps w:val="false"/>
+          <w:color w:val="202122"/>
+          <w:spacing w:val="0"/>
+          <w:sz w:val="21"/>
+        </w:rPr>
+        <w:t>an é o último elemento da lista;</w:t>
+      </w:r>
+    </w:p>
+    <w:p>
+      <w:pPr>
+        <w:pStyle w:val="Corpodetexto"/>
+        <w:widowControl/>
+        <w:numPr>
+          <w:ilvl w:val="1"/>
+          <w:numId w:val="2"/>
+        </w:numPr>
+        <w:pBdr/>
+        <w:tabs>
+          <w:tab w:val="left" w:pos="0" w:leader="none"/>
+        </w:tabs>
+        <w:spacing w:before="0" w:after="0"/>
+        <w:ind w:left="0" w:hanging="0"/>
+        <w:rPr>
+          <w:rFonts w:ascii="sans-serif" w:hAnsi="sans-serif"/>
+          <w:b w:val="false"/>
+          <w:i w:val="false"/>
+          <w:caps w:val="false"/>
+          <w:smallCaps w:val="false"/>
+          <w:color w:val="202122"/>
+          <w:spacing w:val="0"/>
+          <w:sz w:val="21"/>
+        </w:rPr>
+      </w:pPr>
+      <w:r>
+        <w:rPr>
+          <w:rFonts w:ascii="sans-serif" w:hAnsi="sans-serif"/>
+          <w:b w:val="false"/>
+          <w:i w:val="false"/>
+          <w:caps w:val="false"/>
+          <w:smallCaps w:val="false"/>
+          <w:color w:val="202122"/>
+          <w:spacing w:val="0"/>
+          <w:sz w:val="21"/>
+        </w:rPr>
+        <w:t>ak é um elemento entre a1 e an (1&lt;k&lt;n).</w:t>
+      </w:r>
+    </w:p>
+    <w:p>
+      <w:pPr>
+        <w:pStyle w:val="Corpodetexto"/>
+        <w:widowControl/>
+        <w:numPr>
+          <w:ilvl w:val="0"/>
+          <w:numId w:val="0"/>
+        </w:numPr>
+        <w:pBdr/>
+        <w:spacing w:before="0" w:after="0"/>
+        <w:ind w:left="0" w:hanging="0"/>
+        <w:rPr>
+          <w:rFonts w:ascii="sans-serif" w:hAnsi="sans-serif"/>
+          <w:b w:val="false"/>
+          <w:i w:val="false"/>
+          <w:caps w:val="false"/>
+          <w:smallCaps w:val="false"/>
+          <w:color w:val="202122"/>
+          <w:spacing w:val="0"/>
+          <w:sz w:val="21"/>
+        </w:rPr>
+      </w:pPr>
+      <w:r>
+        <w:rPr>
+          <w:rFonts w:ascii="sans-serif" w:hAnsi="sans-serif"/>
+          <w:b w:val="false"/>
+          <w:i w:val="false"/>
+          <w:caps w:val="false"/>
+          <w:smallCaps w:val="false"/>
+          <w:color w:val="202122"/>
+          <w:spacing w:val="0"/>
+          <w:sz w:val="21"/>
+        </w:rPr>
+      </w:r>
+    </w:p>
+    <w:p>
+      <w:pPr>
+        <w:pStyle w:val="Corpodetexto"/>
+        <w:widowControl/>
+        <w:ind w:left="0" w:right="0" w:hanging="0"/>
+        <w:rPr>
+          <w:rFonts w:ascii="sans-serif" w:hAnsi="sans-serif"/>
+          <w:b w:val="false"/>
+          <w:i w:val="false"/>
+          <w:caps w:val="false"/>
+          <w:smallCaps w:val="false"/>
+          <w:color w:val="202122"/>
+          <w:spacing w:val="0"/>
+          <w:sz w:val="21"/>
+        </w:rPr>
+      </w:pPr>
+      <w:r>
+        <w:rPr>
+          <w:rFonts w:ascii="sans-serif" w:hAnsi="sans-serif"/>
+          <w:b w:val="false"/>
+          <w:i w:val="false"/>
+          <w:caps w:val="false"/>
+          <w:smallCaps w:val="false"/>
+          <w:color w:val="202122"/>
+          <w:spacing w:val="0"/>
+          <w:sz w:val="21"/>
+        </w:rPr>
+        <w:t>Diversas operações podem ser realizadas sobre uma lista como :</w:t>
+      </w:r>
+    </w:p>
+    <w:p>
+      <w:pPr>
+        <w:pStyle w:val="Corpodetexto"/>
+        <w:widowControl/>
+        <w:numPr>
+          <w:ilvl w:val="0"/>
+          <w:numId w:val="3"/>
+        </w:numPr>
+        <w:pBdr/>
+        <w:tabs>
+          <w:tab w:val="left" w:pos="0" w:leader="none"/>
+        </w:tabs>
+        <w:spacing w:before="0" w:after="0"/>
+        <w:ind w:left="0" w:right="0" w:hanging="0"/>
+        <w:rPr>
+          <w:rFonts w:ascii="sans-serif" w:hAnsi="sans-serif"/>
+          <w:b w:val="false"/>
+          <w:i w:val="false"/>
+          <w:caps w:val="false"/>
+          <w:smallCaps w:val="false"/>
+          <w:color w:val="202122"/>
+          <w:spacing w:val="0"/>
+          <w:sz w:val="21"/>
+        </w:rPr>
+      </w:pPr>
+      <w:r>
+        <w:rPr>
+          <w:rFonts w:ascii="sans-serif" w:hAnsi="sans-serif"/>
+          <w:b w:val="false"/>
+          <w:i w:val="false"/>
+          <w:caps w:val="false"/>
+          <w:smallCaps w:val="false"/>
+          <w:color w:val="202122"/>
+          <w:spacing w:val="0"/>
+          <w:sz w:val="21"/>
+        </w:rPr>
+        <w:t>Acessar um elemento qualquer da lista;</w:t>
+      </w:r>
+    </w:p>
+    <w:p>
+      <w:pPr>
+        <w:pStyle w:val="Corpodetexto"/>
+        <w:widowControl/>
+        <w:numPr>
+          <w:ilvl w:val="0"/>
+          <w:numId w:val="3"/>
+        </w:numPr>
+        <w:pBdr/>
+        <w:tabs>
+          <w:tab w:val="left" w:pos="0" w:leader="none"/>
+        </w:tabs>
+        <w:spacing w:before="0" w:after="0"/>
+        <w:ind w:left="0" w:hanging="0"/>
+        <w:rPr>
+          <w:rFonts w:ascii="sans-serif" w:hAnsi="sans-serif"/>
+          <w:b w:val="false"/>
+          <w:i w:val="false"/>
+          <w:caps w:val="false"/>
+          <w:smallCaps w:val="false"/>
+          <w:color w:val="202122"/>
+          <w:spacing w:val="0"/>
+          <w:sz w:val="21"/>
+        </w:rPr>
+      </w:pPr>
+      <w:r>
+        <w:rPr>
+          <w:rFonts w:ascii="sans-serif" w:hAnsi="sans-serif"/>
+          <w:b w:val="false"/>
+          <w:i w:val="false"/>
+          <w:caps w:val="false"/>
+          <w:smallCaps w:val="false"/>
+          <w:color w:val="202122"/>
+          <w:spacing w:val="0"/>
+          <w:sz w:val="21"/>
+        </w:rPr>
+        <w:t>Inserir um elemento em uma posição especificada da lista;</w:t>
+      </w:r>
+    </w:p>
+    <w:p>
+      <w:pPr>
+        <w:pStyle w:val="Corpodetexto"/>
+        <w:widowControl/>
+        <w:numPr>
+          <w:ilvl w:val="0"/>
+          <w:numId w:val="3"/>
+        </w:numPr>
+        <w:pBdr/>
+        <w:tabs>
+          <w:tab w:val="left" w:pos="0" w:leader="none"/>
+        </w:tabs>
+        <w:spacing w:before="0" w:after="0"/>
+        <w:ind w:left="0" w:hanging="0"/>
+        <w:rPr>
+          <w:rFonts w:ascii="sans-serif" w:hAnsi="sans-serif"/>
+          <w:b w:val="false"/>
+          <w:i w:val="false"/>
+          <w:caps w:val="false"/>
+          <w:smallCaps w:val="false"/>
+          <w:color w:val="202122"/>
+          <w:spacing w:val="0"/>
+          <w:sz w:val="21"/>
+        </w:rPr>
+      </w:pPr>
+      <w:r>
+        <w:rPr>
+          <w:rFonts w:ascii="sans-serif" w:hAnsi="sans-serif"/>
+          <w:b w:val="false"/>
+          <w:i w:val="false"/>
+          <w:caps w:val="false"/>
+          <w:smallCaps w:val="false"/>
+          <w:color w:val="202122"/>
+          <w:spacing w:val="0"/>
+          <w:sz w:val="21"/>
+        </w:rPr>
+        <w:t>Excluir um elemento em uma posição especificada da lista;</w:t>
+      </w:r>
+    </w:p>
+    <w:p>
+      <w:pPr>
+        <w:pStyle w:val="Corpodetexto"/>
+        <w:widowControl/>
+        <w:numPr>
+          <w:ilvl w:val="0"/>
+          <w:numId w:val="3"/>
+        </w:numPr>
+        <w:pBdr/>
+        <w:tabs>
+          <w:tab w:val="left" w:pos="0" w:leader="none"/>
+        </w:tabs>
+        <w:spacing w:before="0" w:after="0"/>
+        <w:ind w:left="0" w:hanging="0"/>
+        <w:rPr>
+          <w:rFonts w:ascii="sans-serif" w:hAnsi="sans-serif"/>
+          <w:b w:val="false"/>
+          <w:i w:val="false"/>
+          <w:caps w:val="false"/>
+          <w:smallCaps w:val="false"/>
+          <w:color w:val="202122"/>
+          <w:spacing w:val="0"/>
+          <w:sz w:val="21"/>
+        </w:rPr>
+      </w:pPr>
+      <w:r>
+        <w:rPr>
+          <w:rFonts w:ascii="sans-serif" w:hAnsi="sans-serif"/>
+          <w:b w:val="false"/>
+          <w:i w:val="false"/>
+          <w:caps w:val="false"/>
+          <w:smallCaps w:val="false"/>
+          <w:color w:val="202122"/>
+          <w:spacing w:val="0"/>
+          <w:sz w:val="21"/>
+        </w:rPr>
+        <w:t>Combinar duas listas em uma;</w:t>
+      </w:r>
+    </w:p>
+    <w:p>
+      <w:pPr>
+        <w:pStyle w:val="Corpodetexto"/>
+        <w:widowControl/>
+        <w:numPr>
+          <w:ilvl w:val="0"/>
+          <w:numId w:val="3"/>
+        </w:numPr>
+        <w:pBdr/>
+        <w:tabs>
+          <w:tab w:val="left" w:pos="0" w:leader="none"/>
+        </w:tabs>
+        <w:spacing w:before="0" w:after="0"/>
+        <w:ind w:left="0" w:hanging="0"/>
+        <w:rPr>
+          <w:rFonts w:ascii="sans-serif" w:hAnsi="sans-serif"/>
+          <w:b w:val="false"/>
+          <w:i w:val="false"/>
+          <w:caps w:val="false"/>
+          <w:smallCaps w:val="false"/>
+          <w:color w:val="202122"/>
+          <w:spacing w:val="0"/>
+          <w:sz w:val="21"/>
+        </w:rPr>
+      </w:pPr>
+      <w:r>
+        <w:rPr>
+          <w:rFonts w:ascii="sans-serif" w:hAnsi="sans-serif"/>
+          <w:b w:val="false"/>
+          <w:i w:val="false"/>
+          <w:caps w:val="false"/>
+          <w:smallCaps w:val="false"/>
+          <w:color w:val="202122"/>
+          <w:spacing w:val="0"/>
+          <w:sz w:val="21"/>
+        </w:rPr>
+        <w:t>Particionar uma lista em duas;</w:t>
+      </w:r>
+    </w:p>
+    <w:p>
+      <w:pPr>
+        <w:pStyle w:val="Corpodetexto"/>
+        <w:widowControl/>
+        <w:numPr>
+          <w:ilvl w:val="0"/>
+          <w:numId w:val="3"/>
+        </w:numPr>
+        <w:pBdr/>
+        <w:tabs>
+          <w:tab w:val="left" w:pos="0" w:leader="none"/>
+        </w:tabs>
+        <w:spacing w:before="0" w:after="0"/>
+        <w:ind w:left="0" w:hanging="0"/>
+        <w:rPr>
+          <w:rFonts w:ascii="sans-serif" w:hAnsi="sans-serif"/>
+          <w:b w:val="false"/>
+          <w:i w:val="false"/>
+          <w:caps w:val="false"/>
+          <w:smallCaps w:val="false"/>
+          <w:color w:val="202122"/>
+          <w:spacing w:val="0"/>
+          <w:sz w:val="21"/>
+        </w:rPr>
+      </w:pPr>
+      <w:r>
+        <w:rPr>
+          <w:rFonts w:ascii="sans-serif" w:hAnsi="sans-serif"/>
+          <w:b w:val="false"/>
+          <w:i w:val="false"/>
+          <w:caps w:val="false"/>
+          <w:smallCaps w:val="false"/>
+          <w:color w:val="202122"/>
+          <w:spacing w:val="0"/>
+          <w:sz w:val="21"/>
+        </w:rPr>
+        <w:t>Ordenar elementos de uma lista;</w:t>
+      </w:r>
+    </w:p>
+    <w:p>
+      <w:pPr>
+        <w:pStyle w:val="Corpodetexto"/>
+        <w:widowControl/>
+        <w:numPr>
+          <w:ilvl w:val="0"/>
+          <w:numId w:val="3"/>
+        </w:numPr>
+        <w:pBdr/>
+        <w:tabs>
+          <w:tab w:val="left" w:pos="0" w:leader="none"/>
+        </w:tabs>
+        <w:spacing w:before="0" w:after="0"/>
+        <w:ind w:left="0" w:hanging="0"/>
+        <w:rPr/>
+      </w:pPr>
+      <w:r>
+        <w:rPr>
+          <w:rFonts w:ascii="sans-serif" w:hAnsi="sans-serif"/>
+          <w:b w:val="false"/>
+          <w:i w:val="false"/>
+          <w:caps w:val="false"/>
+          <w:smallCaps w:val="false"/>
+          <w:color w:val="202122"/>
+          <w:spacing w:val="0"/>
+          <w:sz w:val="21"/>
+        </w:rPr>
+        <w:t>e outras.</w:t>
+      </w:r>
+    </w:p>
+    <w:p>
+      <w:pPr>
+        <w:pStyle w:val="Corpodetexto"/>
+        <w:widowControl/>
+        <w:pBdr/>
+        <w:spacing w:before="0" w:after="0"/>
+        <w:rPr>
+          <w:rFonts w:ascii="sans-serif" w:hAnsi="sans-serif"/>
+          <w:b w:val="false"/>
+          <w:i w:val="false"/>
+          <w:caps w:val="false"/>
+          <w:smallCaps w:val="false"/>
+          <w:color w:val="202122"/>
+          <w:spacing w:val="0"/>
+          <w:sz w:val="21"/>
+        </w:rPr>
+      </w:pPr>
+      <w:r>
+        <w:rPr/>
+      </w:r>
+    </w:p>
+    <w:p>
+      <w:pPr>
+        <w:pStyle w:val="Corpodetexto"/>
+        <w:widowControl/>
+        <w:pBdr/>
+        <w:spacing w:before="0" w:after="0"/>
+        <w:rPr/>
+      </w:pPr>
+      <w:r>
+        <w:drawing>
+          <wp:anchor behindDoc="0" distT="0" distB="0" distL="0" distR="0" simplePos="0" locked="0" layoutInCell="1" allowOverlap="1" relativeHeight="9">
+            <wp:simplePos x="0" y="0"/>
+            <wp:positionH relativeFrom="column">
+              <wp:align>center</wp:align>
+            </wp:positionH>
+            <wp:positionV relativeFrom="paragraph">
+              <wp:posOffset>635</wp:posOffset>
+            </wp:positionV>
+            <wp:extent cx="5753100" cy="6905625"/>
+            <wp:effectExtent l="0" t="0" r="0" b="0"/>
+            <wp:wrapSquare wrapText="largest"/>
+            <wp:docPr id="8" name="Figura5" descr=""/>
+            <wp:cNvGraphicFramePr>
+              <a:graphicFrameLocks xmlns:a="http://schemas.openxmlformats.org/drawingml/2006/main" noChangeAspect="1"/>
+            </wp:cNvGraphicFramePr>
+            <a:graphic xmlns:a="http://schemas.openxmlformats.org/drawingml/2006/main">
+              <a:graphicData uri="http://schemas.openxmlformats.org/drawingml/2006/picture">
+                <pic:pic xmlns:pic="http://schemas.openxmlformats.org/drawingml/2006/picture">
+                  <pic:nvPicPr>
+                    <pic:cNvPr id="8" name="Figura5" descr=""/>
+                    <pic:cNvPicPr>
+                      <a:picLocks noChangeAspect="1" noChangeArrowheads="1"/>
+                    </pic:cNvPicPr>
+                  </pic:nvPicPr>
+                  <pic:blipFill>
+                    <a:blip r:embed="rId7"/>
+                    <a:stretch>
+                      <a:fillRect/>
+                    </a:stretch>
+                  </pic:blipFill>
+                  <pic:spPr bwMode="auto">
+                    <a:xfrm>
+                      <a:off x="0" y="0"/>
+                      <a:ext cx="5753100" cy="6905625"/>
+                    </a:xfrm>
+                    <a:prstGeom prst="rect">
+                      <a:avLst/>
+                    </a:prstGeom>
+                  </pic:spPr>
+                </pic:pic>
+              </a:graphicData>
+            </a:graphic>
+          </wp:anchor>
+        </w:drawing>
+      </w:r>
+      <w:r>
+        <w:rPr>
+          <w:rFonts w:ascii="sans-serif" w:hAnsi="sans-serif"/>
+          <w:b w:val="false"/>
+          <w:i w:val="false"/>
+          <w:caps w:val="false"/>
+          <w:smallCaps w:val="false"/>
+          <w:color w:val="202122"/>
+          <w:spacing w:val="0"/>
+          <w:sz w:val="21"/>
+        </w:rPr>
+        <w:t>Para o desenvolvimento do projeto do Sistema Zer@Dengue, podemos usar um algoritmo de ordenação de busca binária que serve para encontrar um item em uma lista ordenada de itens.</w:t>
+      </w:r>
+    </w:p>
+    <w:p>
+      <w:pPr>
+        <w:pStyle w:val="Corpodetexto"/>
+        <w:widowControl/>
+        <w:pBdr/>
+        <w:spacing w:before="0" w:after="0"/>
+        <w:rPr>
+          <w:rFonts w:ascii="sans-serif" w:hAnsi="sans-serif"/>
+          <w:b w:val="false"/>
+          <w:i w:val="false"/>
+          <w:caps w:val="false"/>
+          <w:smallCaps w:val="false"/>
+          <w:color w:val="202122"/>
+          <w:spacing w:val="0"/>
+          <w:sz w:val="21"/>
+        </w:rPr>
+      </w:pPr>
+      <w:r>
+        <w:rPr/>
+      </w:r>
+    </w:p>
+    <w:p>
+      <w:pPr>
+        <w:pStyle w:val="Normal"/>
+        <w:spacing w:lineRule="auto" w:line="360"/>
+        <w:rPr>
+          <w:sz w:val="28"/>
+          <w:szCs w:val="28"/>
+        </w:rPr>
+      </w:pPr>
+      <w:r>
+        <w:rPr>
+          <w:sz w:val="28"/>
+          <w:szCs w:val="28"/>
+        </w:rPr>
+      </w:r>
+    </w:p>
+    <w:p>
+      <w:pPr>
+        <w:pStyle w:val="Normal"/>
+        <w:spacing w:lineRule="auto" w:line="360"/>
+        <w:rPr/>
+      </w:pPr>
+      <w:r>
+        <w:rPr>
+          <w:rFonts w:cs="Arial"/>
+          <w:b/>
+          <w:bCs/>
+          <w:sz w:val="28"/>
+          <w:szCs w:val="28"/>
+        </w:rPr>
+        <w:t xml:space="preserve">3.4.2 </w:t>
+      </w:r>
+      <w:r>
+        <w:rPr>
+          <w:rFonts w:cs="Arial"/>
+          <w:b/>
+          <w:bCs/>
           <w:sz w:val="24"/>
           <w:szCs w:val="24"/>
         </w:rPr>
-      </w:pPr>
-      <w:r>
-        <w:rPr>
-          <w:rFonts w:cs="Arial"/>
-          <w:b w:val="false"/>
-          <w:bCs w:val="false"/>
-          <w:sz w:val="24"/>
-          <w:szCs w:val="24"/>
-        </w:rPr>
+        <w:t>Fundamente a vantagem e a justificativa pela alternativa proposta.</w:t>
       </w:r>
     </w:p>
     <w:p>
@@ -4158,90 +4933,177 @@
         </w:rPr>
       </w:pPr>
       <w:r>
-        <w:rPr>
-          <w:rFonts w:cs="Arial"/>
-          <w:b/>
-          <w:bCs/>
-          <w:sz w:val="28"/>
-          <w:szCs w:val="28"/>
-        </w:rPr>
-        <w:t>3.4.1 A</w:t>
-      </w:r>
-      <w:r>
-        <w:rPr>
-          <w:rFonts w:cs="Arial"/>
-          <w:b/>
-          <w:bCs/>
+        <w:rPr/>
+      </w:r>
+    </w:p>
+    <w:p>
+      <w:pPr>
+        <w:pStyle w:val="Normal"/>
+        <w:spacing w:lineRule="auto" w:line="360"/>
+        <w:rPr>
+          <w:sz w:val="28"/>
+          <w:szCs w:val="28"/>
+        </w:rPr>
+      </w:pPr>
+      <w:r>
+        <w:rPr>
+          <w:rFonts w:cs="Arial"/>
+          <w:b w:val="false"/>
+          <w:bCs w:val="false"/>
           <w:sz w:val="24"/>
           <w:szCs w:val="24"/>
         </w:rPr>
-        <w:t>lternativa baseada em LISTAS, de como ficará o sequenciamento das visitas e um diagrama que representando a alternativa escolhida.</w:t>
-      </w:r>
-    </w:p>
-    <w:p>
-      <w:pPr>
-        <w:pStyle w:val="Normal"/>
-        <w:spacing w:lineRule="auto" w:line="360"/>
-        <w:rPr>
-          <w:sz w:val="28"/>
-          <w:szCs w:val="28"/>
-        </w:rPr>
-      </w:pPr>
-      <w:r>
-        <w:rPr>
-          <w:sz w:val="28"/>
-          <w:szCs w:val="28"/>
-        </w:rPr>
-      </w:r>
-    </w:p>
-    <w:p>
-      <w:pPr>
-        <w:pStyle w:val="Normal"/>
-        <w:spacing w:lineRule="auto" w:line="360"/>
-        <w:rPr>
-          <w:rFonts w:cs="Arial"/>
-          <w:b/>
-          <w:b/>
-          <w:bCs/>
-          <w:sz w:val="30"/>
-          <w:szCs w:val="30"/>
-        </w:rPr>
-      </w:pPr>
-      <w:r>
-        <w:rPr>
-          <w:rFonts w:cs="Arial"/>
-          <w:b/>
-          <w:bCs/>
-          <w:sz w:val="28"/>
-          <w:szCs w:val="28"/>
-        </w:rPr>
-        <w:t xml:space="preserve">3.4.2 </w:t>
-      </w:r>
-      <w:r>
-        <w:rPr>
-          <w:rFonts w:cs="Arial"/>
-          <w:b/>
-          <w:bCs/>
+        <w:t>Para o desenvolvimento desse sistema poderá ser utilizado tecnologia</w:t>
+      </w:r>
+      <w:r>
+        <w:rPr>
+          <w:rFonts w:cs="Arial"/>
+          <w:b w:val="false"/>
+          <w:bCs w:val="false"/>
           <w:sz w:val="24"/>
           <w:szCs w:val="24"/>
         </w:rPr>
-        <w:t>Fundamente a vantagem e a justificativa pela alternativa proposta.</w:t>
-      </w:r>
-    </w:p>
-    <w:p>
-      <w:pPr>
-        <w:pStyle w:val="Normal"/>
-        <w:spacing w:lineRule="auto" w:line="360"/>
-        <w:rPr>
-          <w:sz w:val="28"/>
-          <w:szCs w:val="28"/>
-        </w:rPr>
-      </w:pPr>
-      <w:r>
-        <w:rPr>
-          <w:sz w:val="28"/>
-          <w:szCs w:val="28"/>
-        </w:rPr>
+        <w:t>s</w:t>
+      </w:r>
+      <w:r>
+        <w:rPr>
+          <w:rFonts w:cs="Arial"/>
+          <w:b w:val="false"/>
+          <w:bCs w:val="false"/>
+          <w:sz w:val="24"/>
+          <w:szCs w:val="24"/>
+        </w:rPr>
+        <w:t xml:space="preserve"> como PHP para a aplicação no servidor e integração com o banco de dados, </w:t>
+      </w:r>
+      <w:r>
+        <w:rPr>
+          <w:rFonts w:cs="Arial"/>
+          <w:b w:val="false"/>
+          <w:bCs w:val="false"/>
+          <w:sz w:val="24"/>
+          <w:szCs w:val="24"/>
+        </w:rPr>
+        <w:t>J</w:t>
+      </w:r>
+      <w:r>
+        <w:rPr>
+          <w:rFonts w:cs="Arial"/>
+          <w:b w:val="false"/>
+          <w:bCs w:val="false"/>
+          <w:sz w:val="24"/>
+          <w:szCs w:val="24"/>
+        </w:rPr>
+        <w:t xml:space="preserve">avaScript HTML e </w:t>
+      </w:r>
+      <w:r>
+        <w:rPr>
+          <w:rFonts w:cs="Arial"/>
+          <w:b w:val="false"/>
+          <w:bCs w:val="false"/>
+          <w:sz w:val="24"/>
+          <w:szCs w:val="24"/>
+        </w:rPr>
+        <w:t>CSS</w:t>
+      </w:r>
+      <w:r>
+        <w:rPr>
+          <w:rFonts w:cs="Arial"/>
+          <w:b w:val="false"/>
+          <w:bCs w:val="false"/>
+          <w:sz w:val="24"/>
+          <w:szCs w:val="24"/>
+        </w:rPr>
+        <w:t xml:space="preserve"> para o lado do cliente. Também poderá ser usado o</w:t>
+      </w:r>
+      <w:r>
+        <w:rPr>
+          <w:rFonts w:cs="Arial"/>
+          <w:b w:val="false"/>
+          <w:bCs w:val="false"/>
+          <w:sz w:val="24"/>
+          <w:szCs w:val="24"/>
+        </w:rPr>
+        <w:t>s</w:t>
+      </w:r>
+      <w:r>
+        <w:rPr>
+          <w:rFonts w:cs="Arial"/>
+          <w:b w:val="false"/>
+          <w:bCs w:val="false"/>
+          <w:sz w:val="24"/>
+          <w:szCs w:val="24"/>
+        </w:rPr>
+        <w:t xml:space="preserve"> framework</w:t>
+      </w:r>
+      <w:r>
+        <w:rPr>
+          <w:rFonts w:cs="Arial"/>
+          <w:b w:val="false"/>
+          <w:bCs w:val="false"/>
+          <w:sz w:val="24"/>
+          <w:szCs w:val="24"/>
+        </w:rPr>
+        <w:t>s</w:t>
+      </w:r>
+      <w:r>
+        <w:rPr>
+          <w:rFonts w:cs="Arial"/>
+          <w:b w:val="false"/>
+          <w:bCs w:val="false"/>
+          <w:sz w:val="24"/>
+          <w:szCs w:val="24"/>
+        </w:rPr>
+        <w:t xml:space="preserve"> </w:t>
+      </w:r>
+      <w:r>
+        <w:rPr>
+          <w:rFonts w:cs="Arial"/>
+          <w:b w:val="false"/>
+          <w:bCs w:val="false"/>
+          <w:sz w:val="24"/>
+          <w:szCs w:val="24"/>
+        </w:rPr>
+        <w:t>do javaScript, R</w:t>
+      </w:r>
+      <w:r>
+        <w:rPr>
+          <w:rFonts w:cs="Arial"/>
+          <w:b w:val="false"/>
+          <w:bCs w:val="false"/>
+          <w:sz w:val="24"/>
+          <w:szCs w:val="24"/>
+        </w:rPr>
+        <w:t xml:space="preserve">eact para desenvolver a aplicação </w:t>
+      </w:r>
+      <w:r>
+        <w:rPr>
+          <w:rFonts w:cs="Arial"/>
+          <w:b w:val="false"/>
+          <w:bCs w:val="false"/>
+          <w:sz w:val="24"/>
+          <w:szCs w:val="24"/>
+        </w:rPr>
+        <w:t xml:space="preserve">web e React Native a aplicação mobile, pois o sistema também poderá ser acessado pelo smartphone e o desenvolvimento com essas tecnologia tornará o desenvolvimento menos trabalhoso </w:t>
+      </w:r>
+      <w:r>
+        <w:rPr>
+          <w:rFonts w:cs="Arial"/>
+          <w:b w:val="false"/>
+          <w:bCs w:val="false"/>
+          <w:sz w:val="24"/>
+          <w:szCs w:val="24"/>
+        </w:rPr>
+        <w:t xml:space="preserve">devido a utilização do framework </w:t>
+      </w:r>
+      <w:r>
+        <w:rPr>
+          <w:rFonts w:cs="Arial"/>
+          <w:b w:val="false"/>
+          <w:bCs w:val="false"/>
+          <w:sz w:val="24"/>
+          <w:szCs w:val="24"/>
+        </w:rPr>
+        <w:t xml:space="preserve"> e consequentemente o software será entregue mais rápido. Também poderá ser usado banco de dados de código aberto Mysql para guardar todos os dados do sistema.</w:t>
       </w:r>
     </w:p>
     <w:p>
@@ -4401,6 +5263,143 @@
         <w:spacing w:lineRule="auto" w:line="360"/>
         <w:ind w:hanging="0"/>
         <w:jc w:val="both"/>
+        <w:rPr/>
+      </w:pPr>
+      <w:r>
+        <w:rPr>
+          <w:rFonts w:cs="Arial"/>
+          <w:szCs w:val="24"/>
+        </w:rPr>
+        <w:tab/>
+        <w:t>Mostrei a modelagem  do sistema e as tecnologias envolvidas no processo criação do software Zer@Dengue. Tentei  apresentar da melhor forma por meio desse texto o passo a passo que foi dado pela equipe para concluir esse desafio que foi proposto.</w:t>
+      </w:r>
+    </w:p>
+    <w:p>
+      <w:pPr>
+        <w:pStyle w:val="Normal"/>
+        <w:spacing w:lineRule="auto" w:line="360"/>
+        <w:ind w:hanging="0"/>
+        <w:jc w:val="both"/>
+        <w:rPr>
+          <w:rFonts w:cs="Arial"/>
+          <w:szCs w:val="24"/>
+        </w:rPr>
+      </w:pPr>
+      <w:r>
+        <w:rPr/>
+      </w:r>
+    </w:p>
+    <w:p>
+      <w:pPr>
+        <w:pStyle w:val="Normal"/>
+        <w:spacing w:lineRule="auto" w:line="360"/>
+        <w:ind w:hanging="0"/>
+        <w:jc w:val="both"/>
+        <w:rPr>
+          <w:rFonts w:cs="Arial"/>
+          <w:szCs w:val="24"/>
+        </w:rPr>
+      </w:pPr>
+      <w:r>
+        <w:rPr/>
+      </w:r>
+    </w:p>
+    <w:p>
+      <w:pPr>
+        <w:pStyle w:val="Normal"/>
+        <w:spacing w:lineRule="auto" w:line="360"/>
+        <w:ind w:hanging="0"/>
+        <w:jc w:val="both"/>
+        <w:rPr>
+          <w:rFonts w:cs="Arial"/>
+          <w:szCs w:val="24"/>
+        </w:rPr>
+      </w:pPr>
+      <w:r>
+        <w:rPr/>
+      </w:r>
+    </w:p>
+    <w:p>
+      <w:pPr>
+        <w:pStyle w:val="Normal"/>
+        <w:spacing w:lineRule="auto" w:line="360"/>
+        <w:ind w:hanging="0"/>
+        <w:jc w:val="both"/>
+        <w:rPr>
+          <w:rFonts w:cs="Arial"/>
+          <w:szCs w:val="24"/>
+        </w:rPr>
+      </w:pPr>
+      <w:r>
+        <w:rPr/>
+      </w:r>
+    </w:p>
+    <w:p>
+      <w:pPr>
+        <w:pStyle w:val="Normal"/>
+        <w:spacing w:lineRule="auto" w:line="360"/>
+        <w:ind w:hanging="0"/>
+        <w:jc w:val="both"/>
+        <w:rPr>
+          <w:rFonts w:cs="Arial"/>
+          <w:szCs w:val="24"/>
+        </w:rPr>
+      </w:pPr>
+      <w:r>
+        <w:rPr/>
+      </w:r>
+    </w:p>
+    <w:p>
+      <w:pPr>
+        <w:pStyle w:val="Normal"/>
+        <w:spacing w:lineRule="auto" w:line="360"/>
+        <w:ind w:hanging="0"/>
+        <w:jc w:val="both"/>
+        <w:rPr>
+          <w:rFonts w:cs="Arial"/>
+          <w:szCs w:val="24"/>
+        </w:rPr>
+      </w:pPr>
+      <w:r>
+        <w:rPr/>
+      </w:r>
+    </w:p>
+    <w:p>
+      <w:pPr>
+        <w:pStyle w:val="Normal"/>
+        <w:spacing w:lineRule="auto" w:line="360"/>
+        <w:ind w:hanging="0"/>
+        <w:jc w:val="both"/>
+        <w:rPr>
+          <w:rFonts w:cs="Arial"/>
+          <w:szCs w:val="24"/>
+        </w:rPr>
+      </w:pPr>
+      <w:r>
+        <w:rPr/>
+      </w:r>
+    </w:p>
+    <w:p>
+      <w:pPr>
+        <w:pStyle w:val="Normal"/>
+        <w:spacing w:lineRule="auto" w:line="360"/>
+        <w:ind w:hanging="0"/>
+        <w:jc w:val="both"/>
+        <w:rPr>
+          <w:rFonts w:cs="Arial"/>
+          <w:szCs w:val="24"/>
+        </w:rPr>
+      </w:pPr>
+      <w:r>
+        <w:rPr/>
+      </w:r>
+    </w:p>
+    <w:p>
+      <w:pPr>
+        <w:pStyle w:val="Normal"/>
+        <w:spacing w:lineRule="auto" w:line="360"/>
+        <w:ind w:hanging="0"/>
+        <w:jc w:val="both"/>
         <w:rPr>
           <w:rFonts w:cs="Arial"/>
           <w:szCs w:val="24"/>
@@ -4522,7 +5521,7 @@
         <w:rPr/>
         <w:t>, Devmedia, Barra da Tijuca-RJ. Disponível em: &lt;</w:t>
       </w:r>
-      <w:hyperlink r:id="rId7">
+      <w:hyperlink r:id="rId8">
         <w:r>
           <w:rPr>
             <w:rStyle w:val="LinkdaInternet"/>
@@ -4570,7 +5569,7 @@
       </w:r>
     </w:p>
     <w:sectPr>
-      <w:headerReference w:type="default" r:id="rId8"/>
+      <w:headerReference w:type="default" r:id="rId9"/>
       <w:type w:val="nextPage"/>
       <w:pgSz w:w="11906" w:h="16838"/>
       <w:pgMar w:left="1701" w:right="1134" w:header="1134" w:top="1701" w:footer="0" w:bottom="1134" w:gutter="0"/>
@@ -4712,8 +5711,449 @@
       </w:pPr>
     </w:lvl>
   </w:abstractNum>
+  <w:abstractNum w:abstractNumId="2">
+    <w:lvl w:ilvl="0">
+      <w:start w:val="1"/>
+      <w:numFmt w:val="bullet"/>
+      <w:suff w:val="nothing"/>
+      <w:lvlText w:val=""/>
+      <w:lvlJc w:val="left"/>
+      <w:pPr>
+        <w:ind w:left="0" w:hanging="0"/>
+      </w:pPr>
+      <w:rPr>
+        <w:rFonts w:ascii="Symbol" w:hAnsi="Symbol" w:cs="Symbol" w:hint="default"/>
+        <w:rFonts w:cs="OpenSymbol"/>
+      </w:rPr>
+    </w:lvl>
+    <w:lvl w:ilvl="1">
+      <w:start w:val="1"/>
+      <w:numFmt w:val="bullet"/>
+      <w:suff w:val="nothing"/>
+      <w:lvlText w:val=""/>
+      <w:lvlJc w:val="left"/>
+      <w:pPr>
+        <w:ind w:left="0" w:hanging="0"/>
+      </w:pPr>
+      <w:rPr>
+        <w:rFonts w:ascii="Symbol" w:hAnsi="Symbol" w:cs="Symbol" w:hint="default"/>
+        <w:rFonts w:cs="OpenSymbol"/>
+      </w:rPr>
+    </w:lvl>
+    <w:lvl w:ilvl="2">
+      <w:start w:val="1"/>
+      <w:numFmt w:val="bullet"/>
+      <w:lvlText w:val=""/>
+      <w:lvlJc w:val="left"/>
+      <w:pPr>
+        <w:tabs>
+          <w:tab w:val="num" w:pos="2121"/>
+        </w:tabs>
+        <w:ind w:left="2121" w:hanging="283"/>
+      </w:pPr>
+      <w:rPr>
+        <w:rFonts w:ascii="Symbol" w:hAnsi="Symbol" w:cs="Symbol" w:hint="default"/>
+        <w:rFonts w:cs="OpenSymbol"/>
+      </w:rPr>
+    </w:lvl>
+    <w:lvl w:ilvl="3">
+      <w:start w:val="1"/>
+      <w:numFmt w:val="bullet"/>
+      <w:lvlText w:val=""/>
+      <w:lvlJc w:val="left"/>
+      <w:pPr>
+        <w:tabs>
+          <w:tab w:val="num" w:pos="2828"/>
+        </w:tabs>
+        <w:ind w:left="2828" w:hanging="283"/>
+      </w:pPr>
+      <w:rPr>
+        <w:rFonts w:ascii="Symbol" w:hAnsi="Symbol" w:cs="Symbol" w:hint="default"/>
+        <w:rFonts w:cs="OpenSymbol"/>
+      </w:rPr>
+    </w:lvl>
+    <w:lvl w:ilvl="4">
+      <w:start w:val="1"/>
+      <w:numFmt w:val="bullet"/>
+      <w:lvlText w:val=""/>
+      <w:lvlJc w:val="left"/>
+      <w:pPr>
+        <w:tabs>
+          <w:tab w:val="num" w:pos="3535"/>
+        </w:tabs>
+        <w:ind w:left="3535" w:hanging="283"/>
+      </w:pPr>
+      <w:rPr>
+        <w:rFonts w:ascii="Symbol" w:hAnsi="Symbol" w:cs="Symbol" w:hint="default"/>
+        <w:rFonts w:cs="OpenSymbol"/>
+      </w:rPr>
+    </w:lvl>
+    <w:lvl w:ilvl="5">
+      <w:start w:val="1"/>
+      <w:numFmt w:val="bullet"/>
+      <w:lvlText w:val=""/>
+      <w:lvlJc w:val="left"/>
+      <w:pPr>
+        <w:tabs>
+          <w:tab w:val="num" w:pos="4242"/>
+        </w:tabs>
+        <w:ind w:left="4242" w:hanging="283"/>
+      </w:pPr>
+      <w:rPr>
+        <w:rFonts w:ascii="Symbol" w:hAnsi="Symbol" w:cs="Symbol" w:hint="default"/>
+        <w:rFonts w:cs="OpenSymbol"/>
+      </w:rPr>
+    </w:lvl>
+    <w:lvl w:ilvl="6">
+      <w:start w:val="1"/>
+      <w:numFmt w:val="bullet"/>
+      <w:lvlText w:val=""/>
+      <w:lvlJc w:val="left"/>
+      <w:pPr>
+        <w:tabs>
+          <w:tab w:val="num" w:pos="4949"/>
+        </w:tabs>
+        <w:ind w:left="4949" w:hanging="283"/>
+      </w:pPr>
+      <w:rPr>
+        <w:rFonts w:ascii="Symbol" w:hAnsi="Symbol" w:cs="Symbol" w:hint="default"/>
+        <w:rFonts w:cs="OpenSymbol"/>
+      </w:rPr>
+    </w:lvl>
+    <w:lvl w:ilvl="7">
+      <w:start w:val="1"/>
+      <w:numFmt w:val="bullet"/>
+      <w:lvlText w:val=""/>
+      <w:lvlJc w:val="left"/>
+      <w:pPr>
+        <w:tabs>
+          <w:tab w:val="num" w:pos="5656"/>
+        </w:tabs>
+        <w:ind w:left="5656" w:hanging="283"/>
+      </w:pPr>
+      <w:rPr>
+        <w:rFonts w:ascii="Symbol" w:hAnsi="Symbol" w:cs="Symbol" w:hint="default"/>
+        <w:rFonts w:cs="OpenSymbol"/>
+      </w:rPr>
+    </w:lvl>
+    <w:lvl w:ilvl="8">
+      <w:start w:val="1"/>
+      <w:numFmt w:val="bullet"/>
+      <w:lvlText w:val=""/>
+      <w:lvlJc w:val="left"/>
+      <w:pPr>
+        <w:tabs>
+          <w:tab w:val="num" w:pos="6363"/>
+        </w:tabs>
+        <w:ind w:left="6363" w:hanging="283"/>
+      </w:pPr>
+      <w:rPr>
+        <w:rFonts w:ascii="Symbol" w:hAnsi="Symbol" w:cs="Symbol" w:hint="default"/>
+        <w:rFonts w:cs="OpenSymbol"/>
+      </w:rPr>
+    </w:lvl>
+  </w:abstractNum>
+  <w:abstractNum w:abstractNumId="3">
+    <w:lvl w:ilvl="0">
+      <w:start w:val="1"/>
+      <w:numFmt w:val="bullet"/>
+      <w:suff w:val="nothing"/>
+      <w:lvlText w:val=""/>
+      <w:lvlJc w:val="left"/>
+      <w:pPr>
+        <w:ind w:left="0" w:hanging="0"/>
+      </w:pPr>
+      <w:rPr>
+        <w:rFonts w:ascii="Symbol" w:hAnsi="Symbol" w:cs="Symbol" w:hint="default"/>
+        <w:rFonts w:cs="OpenSymbol"/>
+      </w:rPr>
+    </w:lvl>
+    <w:lvl w:ilvl="1">
+      <w:start w:val="1"/>
+      <w:numFmt w:val="bullet"/>
+      <w:lvlText w:val=""/>
+      <w:lvlJc w:val="left"/>
+      <w:pPr>
+        <w:tabs>
+          <w:tab w:val="num" w:pos="1414"/>
+        </w:tabs>
+        <w:ind w:left="1414" w:hanging="283"/>
+      </w:pPr>
+      <w:rPr>
+        <w:rFonts w:ascii="Symbol" w:hAnsi="Symbol" w:cs="Symbol" w:hint="default"/>
+        <w:rFonts w:cs="OpenSymbol"/>
+      </w:rPr>
+    </w:lvl>
+    <w:lvl w:ilvl="2">
+      <w:start w:val="1"/>
+      <w:numFmt w:val="bullet"/>
+      <w:lvlText w:val=""/>
+      <w:lvlJc w:val="left"/>
+      <w:pPr>
+        <w:tabs>
+          <w:tab w:val="num" w:pos="2121"/>
+        </w:tabs>
+        <w:ind w:left="2121" w:hanging="283"/>
+      </w:pPr>
+      <w:rPr>
+        <w:rFonts w:ascii="Symbol" w:hAnsi="Symbol" w:cs="Symbol" w:hint="default"/>
+        <w:rFonts w:cs="OpenSymbol"/>
+      </w:rPr>
+    </w:lvl>
+    <w:lvl w:ilvl="3">
+      <w:start w:val="1"/>
+      <w:numFmt w:val="bullet"/>
+      <w:lvlText w:val=""/>
+      <w:lvlJc w:val="left"/>
+      <w:pPr>
+        <w:tabs>
+          <w:tab w:val="num" w:pos="2828"/>
+        </w:tabs>
+        <w:ind w:left="2828" w:hanging="283"/>
+      </w:pPr>
+      <w:rPr>
+        <w:rFonts w:ascii="Symbol" w:hAnsi="Symbol" w:cs="Symbol" w:hint="default"/>
+        <w:rFonts w:cs="OpenSymbol"/>
+      </w:rPr>
+    </w:lvl>
+    <w:lvl w:ilvl="4">
+      <w:start w:val="1"/>
+      <w:numFmt w:val="bullet"/>
+      <w:lvlText w:val=""/>
+      <w:lvlJc w:val="left"/>
+      <w:pPr>
+        <w:tabs>
+          <w:tab w:val="num" w:pos="3535"/>
+        </w:tabs>
+        <w:ind w:left="3535" w:hanging="283"/>
+      </w:pPr>
+      <w:rPr>
+        <w:rFonts w:ascii="Symbol" w:hAnsi="Symbol" w:cs="Symbol" w:hint="default"/>
+        <w:rFonts w:cs="OpenSymbol"/>
+      </w:rPr>
+    </w:lvl>
+    <w:lvl w:ilvl="5">
+      <w:start w:val="1"/>
+      <w:numFmt w:val="bullet"/>
+      <w:lvlText w:val=""/>
+      <w:lvlJc w:val="left"/>
+      <w:pPr>
+        <w:tabs>
+          <w:tab w:val="num" w:pos="4242"/>
+        </w:tabs>
+        <w:ind w:left="4242" w:hanging="283"/>
+      </w:pPr>
+      <w:rPr>
+        <w:rFonts w:ascii="Symbol" w:hAnsi="Symbol" w:cs="Symbol" w:hint="default"/>
+        <w:rFonts w:cs="OpenSymbol"/>
+      </w:rPr>
+    </w:lvl>
+    <w:lvl w:ilvl="6">
+      <w:start w:val="1"/>
+      <w:numFmt w:val="bullet"/>
+      <w:lvlText w:val=""/>
+      <w:lvlJc w:val="left"/>
+      <w:pPr>
+        <w:tabs>
+          <w:tab w:val="num" w:pos="4949"/>
+        </w:tabs>
+        <w:ind w:left="4949" w:hanging="283"/>
+      </w:pPr>
+      <w:rPr>
+        <w:rFonts w:ascii="Symbol" w:hAnsi="Symbol" w:cs="Symbol" w:hint="default"/>
+        <w:rFonts w:cs="OpenSymbol"/>
+      </w:rPr>
+    </w:lvl>
+    <w:lvl w:ilvl="7">
+      <w:start w:val="1"/>
+      <w:numFmt w:val="bullet"/>
+      <w:lvlText w:val=""/>
+      <w:lvlJc w:val="left"/>
+      <w:pPr>
+        <w:tabs>
+          <w:tab w:val="num" w:pos="5656"/>
+        </w:tabs>
+        <w:ind w:left="5656" w:hanging="283"/>
+      </w:pPr>
+      <w:rPr>
+        <w:rFonts w:ascii="Symbol" w:hAnsi="Symbol" w:cs="Symbol" w:hint="default"/>
+        <w:rFonts w:cs="OpenSymbol"/>
+      </w:rPr>
+    </w:lvl>
+    <w:lvl w:ilvl="8">
+      <w:start w:val="1"/>
+      <w:numFmt w:val="bullet"/>
+      <w:lvlText w:val=""/>
+      <w:lvlJc w:val="left"/>
+      <w:pPr>
+        <w:tabs>
+          <w:tab w:val="num" w:pos="6363"/>
+        </w:tabs>
+        <w:ind w:left="6363" w:hanging="283"/>
+      </w:pPr>
+      <w:rPr>
+        <w:rFonts w:ascii="Symbol" w:hAnsi="Symbol" w:cs="Symbol" w:hint="default"/>
+        <w:rFonts w:cs="OpenSymbol"/>
+      </w:rPr>
+    </w:lvl>
+  </w:abstractNum>
+  <w:abstractNum w:abstractNumId="4">
+    <w:lvl w:ilvl="0">
+      <w:start w:val="1"/>
+      <w:numFmt w:val="bullet"/>
+      <w:lvlText w:val=""/>
+      <w:lvlJc w:val="left"/>
+      <w:pPr>
+        <w:tabs>
+          <w:tab w:val="num" w:pos="720"/>
+        </w:tabs>
+        <w:ind w:left="720" w:hanging="360"/>
+      </w:pPr>
+      <w:rPr>
+        <w:rFonts w:ascii="Symbol" w:hAnsi="Symbol" w:cs="Symbol" w:hint="default"/>
+        <w:rFonts w:cs="OpenSymbol"/>
+      </w:rPr>
+    </w:lvl>
+    <w:lvl w:ilvl="1">
+      <w:start w:val="1"/>
+      <w:numFmt w:val="bullet"/>
+      <w:lvlText w:val="◦"/>
+      <w:lvlJc w:val="left"/>
+      <w:pPr>
+        <w:tabs>
+          <w:tab w:val="num" w:pos="1080"/>
+        </w:tabs>
+        <w:ind w:left="1080" w:hanging="360"/>
+      </w:pPr>
+      <w:rPr>
+        <w:rFonts w:ascii="OpenSymbol" w:hAnsi="OpenSymbol" w:cs="OpenSymbol" w:hint="default"/>
+        <w:rFonts w:cs="OpenSymbol"/>
+      </w:rPr>
+    </w:lvl>
+    <w:lvl w:ilvl="2">
+      <w:start w:val="1"/>
+      <w:numFmt w:val="bullet"/>
+      <w:lvlText w:val="▪"/>
+      <w:lvlJc w:val="left"/>
+      <w:pPr>
+        <w:tabs>
+          <w:tab w:val="num" w:pos="1440"/>
+        </w:tabs>
+        <w:ind w:left="1440" w:hanging="360"/>
+      </w:pPr>
+      <w:rPr>
+        <w:rFonts w:ascii="OpenSymbol" w:hAnsi="OpenSymbol" w:cs="OpenSymbol" w:hint="default"/>
+        <w:rFonts w:cs="OpenSymbol"/>
+      </w:rPr>
+    </w:lvl>
+    <w:lvl w:ilvl="3">
+      <w:start w:val="1"/>
+      <w:numFmt w:val="bullet"/>
+      <w:lvlText w:val=""/>
+      <w:lvlJc w:val="left"/>
+      <w:pPr>
+        <w:tabs>
+          <w:tab w:val="num" w:pos="1800"/>
+        </w:tabs>
+        <w:ind w:left="1800" w:hanging="360"/>
+      </w:pPr>
+      <w:rPr>
+        <w:rFonts w:ascii="Symbol" w:hAnsi="Symbol" w:cs="Symbol" w:hint="default"/>
+        <w:rFonts w:cs="OpenSymbol"/>
+      </w:rPr>
+    </w:lvl>
+    <w:lvl w:ilvl="4">
+      <w:start w:val="1"/>
+      <w:numFmt w:val="bullet"/>
+      <w:lvlText w:val="◦"/>
+      <w:lvlJc w:val="left"/>
+      <w:pPr>
+        <w:tabs>
+          <w:tab w:val="num" w:pos="2160"/>
+        </w:tabs>
+        <w:ind w:left="2160" w:hanging="360"/>
+      </w:pPr>
+      <w:rPr>
+        <w:rFonts w:ascii="OpenSymbol" w:hAnsi="OpenSymbol" w:cs="OpenSymbol" w:hint="default"/>
+        <w:rFonts w:cs="OpenSymbol"/>
+      </w:rPr>
+    </w:lvl>
+    <w:lvl w:ilvl="5">
+      <w:start w:val="1"/>
+      <w:numFmt w:val="bullet"/>
+      <w:lvlText w:val="▪"/>
+      <w:lvlJc w:val="left"/>
+      <w:pPr>
+        <w:tabs>
+          <w:tab w:val="num" w:pos="2520"/>
+        </w:tabs>
+        <w:ind w:left="2520" w:hanging="360"/>
+      </w:pPr>
+      <w:rPr>
+        <w:rFonts w:ascii="OpenSymbol" w:hAnsi="OpenSymbol" w:cs="OpenSymbol" w:hint="default"/>
+        <w:rFonts w:cs="OpenSymbol"/>
+      </w:rPr>
+    </w:lvl>
+    <w:lvl w:ilvl="6">
+      <w:start w:val="1"/>
+      <w:numFmt w:val="bullet"/>
+      <w:lvlText w:val=""/>
+      <w:lvlJc w:val="left"/>
+      <w:pPr>
+        <w:tabs>
+          <w:tab w:val="num" w:pos="2880"/>
+        </w:tabs>
+        <w:ind w:left="2880" w:hanging="360"/>
+      </w:pPr>
+      <w:rPr>
+        <w:rFonts w:ascii="Symbol" w:hAnsi="Symbol" w:cs="Symbol" w:hint="default"/>
+        <w:rFonts w:cs="OpenSymbol"/>
+      </w:rPr>
+    </w:lvl>
+    <w:lvl w:ilvl="7">
+      <w:start w:val="1"/>
+      <w:numFmt w:val="bullet"/>
+      <w:lvlText w:val="◦"/>
+      <w:lvlJc w:val="left"/>
+      <w:pPr>
+        <w:tabs>
+          <w:tab w:val="num" w:pos="3240"/>
+        </w:tabs>
+        <w:ind w:left="3240" w:hanging="360"/>
+      </w:pPr>
+      <w:rPr>
+        <w:rFonts w:ascii="OpenSymbol" w:hAnsi="OpenSymbol" w:cs="OpenSymbol" w:hint="default"/>
+        <w:rFonts w:cs="OpenSymbol"/>
+      </w:rPr>
+    </w:lvl>
+    <w:lvl w:ilvl="8">
+      <w:start w:val="1"/>
+      <w:numFmt w:val="bullet"/>
+      <w:lvlText w:val="▪"/>
+      <w:lvlJc w:val="left"/>
+      <w:pPr>
+        <w:tabs>
+          <w:tab w:val="num" w:pos="3600"/>
+        </w:tabs>
+        <w:ind w:left="3600" w:hanging="360"/>
+      </w:pPr>
+      <w:rPr>
+        <w:rFonts w:ascii="OpenSymbol" w:hAnsi="OpenSymbol" w:cs="OpenSymbol" w:hint="default"/>
+        <w:rFonts w:cs="OpenSymbol"/>
+      </w:rPr>
+    </w:lvl>
+  </w:abstractNum>
   <w:num w:numId="1">
     <w:abstractNumId w:val="1"/>
+  </w:num>
+  <w:num w:numId="2">
+    <w:abstractNumId w:val="2"/>
+  </w:num>
+  <w:num w:numId="3">
+    <w:abstractNumId w:val="3"/>
+  </w:num>
+  <w:num w:numId="4">
+    <w:abstractNumId w:val="4"/>
   </w:num>
 </w:numbering>
 </file>
@@ -6621,6 +8061,13 @@
     <w:qFormat/>
     <w:rPr/>
   </w:style>
+  <w:style w:type="character" w:styleId="Marcas">
+    <w:name w:val="Marcas"/>
+    <w:qFormat/>
+    <w:rPr>
+      <w:rFonts w:ascii="OpenSymbol" w:hAnsi="OpenSymbol" w:eastAsia="OpenSymbol" w:cs="OpenSymbol"/>
+    </w:rPr>
+  </w:style>
   <w:style w:type="paragraph" w:styleId="Ttulo">
     <w:name w:val="Título"/>
     <w:basedOn w:val="Normal"/>

</xml_diff>